<commit_message>
pushing the latest fixes and files
</commit_message>
<xml_diff>
--- a/API_AI_Tester_Architecture.docx
+++ b/API_AI_Tester_Architecture.docx
@@ -5,51 +5,312 @@
     <w:p>
       <w:pPr>
         <w:pStyle w:val="Heading1"/>
-      </w:pPr>
-      <w:r>
-        <w:t>API AI Tester – Architecture &amp; Design (Hackathon Submission)</w:t>
+        <w:jc w:val="center"/>
+      </w:pPr>
+      <w:r>
+        <w:t>Intelligent API Testing Framework with AI-powered test generation</w:t>
       </w:r>
     </w:p>
     <w:p>
       <w:pPr>
-        <w:pStyle w:val="Heading2"/>
-      </w:pPr>
-      <w:r>
-        <w:t>1. Overview</w:t>
+        <w:pStyle w:val="Heading1"/>
+        <w:jc w:val="center"/>
+      </w:pPr>
+      <w:r>
+        <w:t>Architecture &amp; Design (Hackathon Submission)</w:t>
       </w:r>
     </w:p>
     <w:p>
-      <w:r>
-        <w:t xml:space="preserve">API AI Tester is an </w:t>
-      </w:r>
-      <w:r>
-        <w:t>intelligent</w:t>
-      </w:r>
-      <w:r>
-        <w:t xml:space="preserve">, </w:t>
-      </w:r>
-      <w:r>
-        <w:t xml:space="preserve">AI-powered API testing </w:t>
-      </w:r>
-      <w:r>
-        <w:t xml:space="preserve">framework </w:t>
-      </w:r>
-      <w:r>
-        <w:t xml:space="preserve">designed to automatically generate, execute, and report API test cases </w:t>
-      </w:r>
-      <w:r>
-        <w:t>for REST APIs using OpenAPI/Swagger specifications</w:t>
-      </w:r>
-      <w:r>
-        <w:t>. The solution combines deterministic rule-based logic with AI-driven reasoning using a local Large Language Model (LLM), making it suitable for secure, offline, and enterprise environments.</w:t>
+      <w:pPr>
+        <w:pStyle w:val="Heading2"/>
+      </w:pPr>
+      <w:r>
+        <w:t>1. Overview</w:t>
       </w:r>
     </w:p>
     <w:p>
+      <w:r>
+        <w:t xml:space="preserve">API AI Tester is an </w:t>
+      </w:r>
+      <w:r>
+        <w:t>intelligent</w:t>
+      </w:r>
+      <w:r>
+        <w:t xml:space="preserve">, </w:t>
+      </w:r>
+      <w:r>
+        <w:t xml:space="preserve">AI-powered API testing </w:t>
+      </w:r>
+      <w:r>
+        <w:t xml:space="preserve">framework </w:t>
+      </w:r>
+      <w:r>
+        <w:t xml:space="preserve">designed to automatically generate, execute, and report API test cases </w:t>
+      </w:r>
+      <w:r>
+        <w:t xml:space="preserve">for REST APIs using </w:t>
+      </w:r>
+      <w:proofErr w:type="spellStart"/>
+      <w:r>
+        <w:t>OpenAPI</w:t>
+      </w:r>
+      <w:proofErr w:type="spellEnd"/>
+      <w:r>
+        <w:t>/Swagger specifications</w:t>
+      </w:r>
+      <w:r>
+        <w:t>. The solution combines deterministic rule-based logic with AI-driven reasoning using a local Large Language Model (LLM), making it suitable for secure, offline, and enterprise environments.</w:t>
+      </w:r>
+    </w:p>
+    <w:p/>
+    <w:p>
       <w:pPr>
         <w:pStyle w:val="Heading2"/>
       </w:pPr>
       <w:r>
-        <w:t>2. High-Level Architecture</w:t>
+        <w:t>2.</w:t>
+      </w:r>
+      <w:r>
+        <w:t xml:space="preserve"> Key Capabilities</w:t>
+      </w:r>
+    </w:p>
+    <w:p>
+      <w:pPr>
+        <w:pStyle w:val="ListParagraph"/>
+        <w:numPr>
+          <w:ilvl w:val="0"/>
+          <w:numId w:val="10"/>
+        </w:numPr>
+      </w:pPr>
+      <w:r>
+        <w:rPr>
+          <w:b/>
+          <w:bCs/>
+        </w:rPr>
+        <w:t>Automatic Test Generation</w:t>
+      </w:r>
+      <w:r>
+        <w:rPr>
+          <w:b/>
+          <w:bCs/>
+        </w:rPr>
+        <w:t>-</w:t>
+      </w:r>
+      <w:r>
+        <w:t xml:space="preserve"> from </w:t>
+      </w:r>
+      <w:proofErr w:type="spellStart"/>
+      <w:r>
+        <w:t>OpenAPI</w:t>
+      </w:r>
+      <w:proofErr w:type="spellEnd"/>
+      <w:r>
+        <w:t>/Swagger specs</w:t>
+      </w:r>
+    </w:p>
+    <w:p>
+      <w:pPr>
+        <w:pStyle w:val="ListParagraph"/>
+        <w:numPr>
+          <w:ilvl w:val="0"/>
+          <w:numId w:val="10"/>
+        </w:numPr>
+      </w:pPr>
+      <w:r>
+        <w:rPr>
+          <w:b/>
+          <w:bCs/>
+        </w:rPr>
+        <w:t>AI-Powered Intelligence</w:t>
+      </w:r>
+      <w:r>
+        <w:rPr>
+          <w:b/>
+          <w:bCs/>
+        </w:rPr>
+        <w:t>-</w:t>
+      </w:r>
+      <w:r>
+        <w:t xml:space="preserve"> with 6+ local LLM models</w:t>
+      </w:r>
+    </w:p>
+    <w:p>
+      <w:pPr>
+        <w:pStyle w:val="ListParagraph"/>
+        <w:numPr>
+          <w:ilvl w:val="0"/>
+          <w:numId w:val="10"/>
+        </w:numPr>
+      </w:pPr>
+      <w:r>
+        <w:rPr>
+          <w:b/>
+          <w:bCs/>
+        </w:rPr>
+        <w:t>Parallel Test Execution</w:t>
+      </w:r>
+      <w:r>
+        <w:rPr>
+          <w:b/>
+          <w:bCs/>
+        </w:rPr>
+        <w:t>-</w:t>
+      </w:r>
+      <w:r>
+        <w:t xml:space="preserve"> for faster results</w:t>
+      </w:r>
+    </w:p>
+    <w:p>
+      <w:pPr>
+        <w:pStyle w:val="ListParagraph"/>
+        <w:numPr>
+          <w:ilvl w:val="0"/>
+          <w:numId w:val="10"/>
+        </w:numPr>
+      </w:pPr>
+      <w:r>
+        <w:rPr>
+          <w:b/>
+          <w:bCs/>
+        </w:rPr>
+        <w:t>Comprehensive Reporting</w:t>
+      </w:r>
+      <w:r>
+        <w:rPr>
+          <w:b/>
+          <w:bCs/>
+        </w:rPr>
+        <w:t>-</w:t>
+      </w:r>
+      <w:r>
+        <w:t xml:space="preserve"> HTML + JUnit XML</w:t>
+      </w:r>
+      <w:r>
+        <w:t xml:space="preserve"> reports</w:t>
+      </w:r>
+    </w:p>
+    <w:p>
+      <w:pPr>
+        <w:pStyle w:val="ListParagraph"/>
+        <w:numPr>
+          <w:ilvl w:val="0"/>
+          <w:numId w:val="10"/>
+        </w:numPr>
+      </w:pPr>
+      <w:r>
+        <w:rPr>
+          <w:b/>
+          <w:bCs/>
+        </w:rPr>
+        <w:t>CI/CD Integration</w:t>
+      </w:r>
+      <w:r>
+        <w:rPr>
+          <w:b/>
+          <w:bCs/>
+        </w:rPr>
+        <w:t>-</w:t>
+      </w:r>
+      <w:r>
+        <w:t xml:space="preserve"> with Jenkins support</w:t>
+      </w:r>
+    </w:p>
+    <w:p>
+      <w:pPr>
+        <w:pStyle w:val="ListParagraph"/>
+        <w:numPr>
+          <w:ilvl w:val="0"/>
+          <w:numId w:val="10"/>
+        </w:numPr>
+      </w:pPr>
+      <w:r>
+        <w:rPr>
+          <w:b/>
+          <w:bCs/>
+        </w:rPr>
+        <w:t>Enterprise-Ready</w:t>
+      </w:r>
+      <w:r>
+        <w:rPr>
+          <w:b/>
+          <w:bCs/>
+        </w:rPr>
+        <w:t>-</w:t>
+      </w:r>
+      <w:r>
+        <w:t xml:space="preserve"> with local LLM execution (no cloud dependency)</w:t>
+      </w:r>
+    </w:p>
+    <w:p>
+      <w:pPr>
+        <w:pStyle w:val="ListParagraph"/>
+        <w:numPr>
+          <w:ilvl w:val="0"/>
+          <w:numId w:val="10"/>
+        </w:numPr>
+      </w:pPr>
+      <w:r>
+        <w:rPr>
+          <w:b/>
+          <w:bCs/>
+        </w:rPr>
+        <w:t>Default Configuration</w:t>
+      </w:r>
+      <w:r>
+        <w:rPr>
+          <w:b/>
+          <w:bCs/>
+        </w:rPr>
+        <w:t>-</w:t>
+      </w:r>
+      <w:r>
+        <w:t xml:space="preserve"> with </w:t>
+      </w:r>
+      <w:proofErr w:type="spellStart"/>
+      <w:r>
+        <w:t>FakeStoreAPI</w:t>
+      </w:r>
+      <w:proofErr w:type="spellEnd"/>
+      <w:r>
+        <w:t xml:space="preserve"> for instant testing</w:t>
+      </w:r>
+    </w:p>
+    <w:p>
+      <w:pPr>
+        <w:pStyle w:val="ListParagraph"/>
+        <w:numPr>
+          <w:ilvl w:val="0"/>
+          <w:numId w:val="10"/>
+        </w:numPr>
+      </w:pPr>
+      <w:r>
+        <w:rPr>
+          <w:b/>
+          <w:bCs/>
+        </w:rPr>
+        <w:t>LLM Performance Benchmarking</w:t>
+      </w:r>
+      <w:r>
+        <w:rPr>
+          <w:b/>
+          <w:bCs/>
+        </w:rPr>
+        <w:t xml:space="preserve">- </w:t>
+      </w:r>
+      <w:r>
+        <w:t>with visual dashboard</w:t>
+      </w:r>
+    </w:p>
+    <w:p/>
+    <w:p>
+      <w:pPr>
+        <w:pStyle w:val="Heading2"/>
+      </w:pPr>
+      <w:r>
+        <w:t>3</w:t>
+      </w:r>
+      <w:r>
+        <w:t>. High-Level Architecture</w:t>
       </w:r>
     </w:p>
     <w:p>
@@ -62,6 +323,7 @@
         <w:rPr>
           <w:noProof/>
         </w:rPr>
+        <w:lastRenderedPageBreak/>
         <w:drawing>
           <wp:inline distT="0" distB="0" distL="0" distR="0" wp14:anchorId="6BAE67D9" wp14:editId="1CD2D67C">
             <wp:extent cx="3658111" cy="4944165"/>
@@ -98,23 +360,590 @@
           </wp:inline>
         </w:drawing>
       </w:r>
-      <w:r>
-        <w:br/>
-      </w:r>
-      <w:r>
-        <w:br/>
-      </w:r>
     </w:p>
     <w:p>
-      <w:pPr>
-        <w:pStyle w:val="Heading2"/>
-      </w:pPr>
-      <w:r>
-        <w:lastRenderedPageBreak/>
-        <w:t>3. AI / LLM Architecture</w:t>
+      <w:r>
+        <w:rPr>
+          <w:noProof/>
+        </w:rPr>
+        <w:drawing>
+          <wp:inline distT="0" distB="0" distL="0" distR="0" wp14:anchorId="44CC733D" wp14:editId="4BCA0C5F">
+            <wp:extent cx="5337813" cy="4790440"/>
+            <wp:effectExtent l="0" t="0" r="0" b="0"/>
+            <wp:docPr id="1913374389" name="Picture 1"/>
+            <wp:cNvGraphicFramePr>
+              <a:graphicFrameLocks xmlns:a="http://schemas.openxmlformats.org/drawingml/2006/main" noChangeAspect="1"/>
+            </wp:cNvGraphicFramePr>
+            <a:graphic xmlns:a="http://schemas.openxmlformats.org/drawingml/2006/main">
+              <a:graphicData uri="http://schemas.openxmlformats.org/drawingml/2006/picture">
+                <pic:pic xmlns:pic="http://schemas.openxmlformats.org/drawingml/2006/picture">
+                  <pic:nvPicPr>
+                    <pic:cNvPr id="1913374389" name=""/>
+                    <pic:cNvPicPr/>
+                  </pic:nvPicPr>
+                  <pic:blipFill>
+                    <a:blip r:embed="rId7"/>
+                    <a:stretch>
+                      <a:fillRect/>
+                    </a:stretch>
+                  </pic:blipFill>
+                  <pic:spPr>
+                    <a:xfrm>
+                      <a:off x="0" y="0"/>
+                      <a:ext cx="5338696" cy="4791232"/>
+                    </a:xfrm>
+                    <a:prstGeom prst="rect">
+                      <a:avLst/>
+                    </a:prstGeom>
+                  </pic:spPr>
+                </pic:pic>
+              </a:graphicData>
+            </a:graphic>
+          </wp:inline>
+        </w:drawing>
       </w:r>
     </w:p>
     <w:p>
+      <w:pPr>
+        <w:pStyle w:val="Heading3"/>
+      </w:pPr>
+      <w:r>
+        <w:t>Architecture Layers</w:t>
+      </w:r>
+    </w:p>
+    <w:p>
+      <w:pPr>
+        <w:pStyle w:val="ListParagraph"/>
+        <w:numPr>
+          <w:ilvl w:val="0"/>
+          <w:numId w:val="11"/>
+        </w:numPr>
+      </w:pPr>
+      <w:r>
+        <w:rPr>
+          <w:b/>
+          <w:bCs/>
+        </w:rPr>
+        <w:t>Presentation Layer</w:t>
+      </w:r>
+      <w:r>
+        <w:t xml:space="preserve"> - </w:t>
+      </w:r>
+      <w:proofErr w:type="spellStart"/>
+      <w:r>
+        <w:t>FastAPI</w:t>
+      </w:r>
+      <w:proofErr w:type="spellEnd"/>
+      <w:r>
+        <w:t xml:space="preserve"> web interface with interactive UI</w:t>
+      </w:r>
+    </w:p>
+    <w:p>
+      <w:pPr>
+        <w:pStyle w:val="ListParagraph"/>
+        <w:numPr>
+          <w:ilvl w:val="0"/>
+          <w:numId w:val="11"/>
+        </w:numPr>
+      </w:pPr>
+      <w:r>
+        <w:rPr>
+          <w:b/>
+          <w:bCs/>
+        </w:rPr>
+        <w:t>Orchestration Layer</w:t>
+      </w:r>
+      <w:r>
+        <w:t xml:space="preserve"> - Test pipeline coordination and execution flow</w:t>
+      </w:r>
+    </w:p>
+    <w:p>
+      <w:pPr>
+        <w:pStyle w:val="ListParagraph"/>
+        <w:numPr>
+          <w:ilvl w:val="0"/>
+          <w:numId w:val="11"/>
+        </w:numPr>
+      </w:pPr>
+      <w:r>
+        <w:rPr>
+          <w:b/>
+          <w:bCs/>
+        </w:rPr>
+        <w:t>Intelligence Layer</w:t>
+      </w:r>
+      <w:r>
+        <w:t xml:space="preserve"> - LLM-based test generation with multiple model support</w:t>
+      </w:r>
+    </w:p>
+    <w:p>
+      <w:pPr>
+        <w:pStyle w:val="ListParagraph"/>
+        <w:numPr>
+          <w:ilvl w:val="0"/>
+          <w:numId w:val="11"/>
+        </w:numPr>
+      </w:pPr>
+      <w:r>
+        <w:rPr>
+          <w:b/>
+          <w:bCs/>
+        </w:rPr>
+        <w:t>Execution Layer</w:t>
+      </w:r>
+      <w:r>
+        <w:t xml:space="preserve"> - Parallel API test execution with </w:t>
+      </w:r>
+      <w:proofErr w:type="spellStart"/>
+      <w:r>
+        <w:t>ThreadPoolExecutor</w:t>
+      </w:r>
+      <w:proofErr w:type="spellEnd"/>
+    </w:p>
+    <w:p>
+      <w:pPr>
+        <w:pStyle w:val="ListParagraph"/>
+        <w:numPr>
+          <w:ilvl w:val="0"/>
+          <w:numId w:val="11"/>
+        </w:numPr>
+      </w:pPr>
+      <w:r>
+        <w:rPr>
+          <w:b/>
+          <w:bCs/>
+        </w:rPr>
+        <w:t>Reporting Layer</w:t>
+      </w:r>
+      <w:r>
+        <w:t xml:space="preserve"> - Multi-format report generation and visualization</w:t>
+      </w:r>
+    </w:p>
+    <w:p>
+      <w:pPr>
+        <w:pStyle w:val="ListParagraph"/>
+        <w:numPr>
+          <w:ilvl w:val="0"/>
+          <w:numId w:val="11"/>
+        </w:numPr>
+      </w:pPr>
+      <w:r>
+        <w:rPr>
+          <w:b/>
+          <w:bCs/>
+        </w:rPr>
+        <w:t>Storage Layer</w:t>
+      </w:r>
+      <w:r>
+        <w:t xml:space="preserve"> - Structured artifact management with traceability</w:t>
+      </w:r>
+    </w:p>
+    <w:p/>
+    <w:p>
+      <w:pPr>
+        <w:pStyle w:val="Heading3"/>
+      </w:pPr>
+      <w:r>
+        <w:t>Technology Stack Used</w:t>
+      </w:r>
+    </w:p>
+    <w:p>
+      <w:pPr>
+        <w:pStyle w:val="Heading4"/>
+      </w:pPr>
+      <w:r>
+        <w:t xml:space="preserve">Backend &amp; Web </w:t>
+      </w:r>
+      <w:r>
+        <w:rPr>
+          <w:rStyle w:val="Heading4Char"/>
+          <w:b/>
+          <w:bCs/>
+          <w:i/>
+          <w:iCs/>
+        </w:rPr>
+        <w:t>Framework</w:t>
+      </w:r>
+    </w:p>
+    <w:p>
+      <w:pPr>
+        <w:numPr>
+          <w:ilvl w:val="0"/>
+          <w:numId w:val="15"/>
+        </w:numPr>
+      </w:pPr>
+      <w:proofErr w:type="spellStart"/>
+      <w:r>
+        <w:rPr>
+          <w:b/>
+          <w:bCs/>
+        </w:rPr>
+        <w:t>FastAPI</w:t>
+      </w:r>
+      <w:proofErr w:type="spellEnd"/>
+      <w:r>
+        <w:t xml:space="preserve"> - </w:t>
+      </w:r>
+      <w:r>
+        <w:t xml:space="preserve">Python framework </w:t>
+      </w:r>
+      <w:r>
+        <w:t>u</w:t>
+      </w:r>
+      <w:r>
+        <w:t xml:space="preserve">sed to build the core web application and REST APIs. </w:t>
+      </w:r>
+    </w:p>
+    <w:p>
+      <w:pPr>
+        <w:numPr>
+          <w:ilvl w:val="0"/>
+          <w:numId w:val="15"/>
+        </w:numPr>
+      </w:pPr>
+      <w:proofErr w:type="spellStart"/>
+      <w:r>
+        <w:rPr>
+          <w:b/>
+          <w:bCs/>
+        </w:rPr>
+        <w:t>Uvicorn</w:t>
+      </w:r>
+      <w:proofErr w:type="spellEnd"/>
+      <w:r>
+        <w:rPr>
+          <w:b/>
+          <w:bCs/>
+        </w:rPr>
+        <w:t xml:space="preserve"> </w:t>
+      </w:r>
+      <w:r>
+        <w:t xml:space="preserve">- </w:t>
+      </w:r>
+      <w:r>
+        <w:t xml:space="preserve">Acts as the application server that runs the </w:t>
+      </w:r>
+      <w:proofErr w:type="spellStart"/>
+      <w:proofErr w:type="gramStart"/>
+      <w:r>
+        <w:t>FastAPI</w:t>
+      </w:r>
+      <w:proofErr w:type="spellEnd"/>
+      <w:r>
+        <w:t xml:space="preserve"> </w:t>
+      </w:r>
+      <w:r>
+        <w:t>.</w:t>
+      </w:r>
+      <w:proofErr w:type="gramEnd"/>
+    </w:p>
+    <w:p>
+      <w:pPr>
+        <w:pStyle w:val="Heading4"/>
+      </w:pPr>
+      <w:r>
+        <w:t>AI &amp; Intelligence Layer</w:t>
+      </w:r>
+    </w:p>
+    <w:p>
+      <w:pPr>
+        <w:numPr>
+          <w:ilvl w:val="0"/>
+          <w:numId w:val="16"/>
+        </w:numPr>
+      </w:pPr>
+      <w:r>
+        <w:rPr>
+          <w:b/>
+          <w:bCs/>
+        </w:rPr>
+        <w:t>Ollama</w:t>
+      </w:r>
+      <w:r>
+        <w:t xml:space="preserve"> - </w:t>
+      </w:r>
+      <w:r>
+        <w:t xml:space="preserve">Used as a local AI runtime to execute Large Language Models (LLMs) without any cloud dependency. </w:t>
+      </w:r>
+    </w:p>
+    <w:p>
+      <w:pPr>
+        <w:numPr>
+          <w:ilvl w:val="0"/>
+          <w:numId w:val="16"/>
+        </w:numPr>
+      </w:pPr>
+      <w:r>
+        <w:rPr>
+          <w:b/>
+          <w:bCs/>
+        </w:rPr>
+        <w:t>Local LLM Models (via Ollama)</w:t>
+      </w:r>
+      <w:r>
+        <w:br/>
+        <w:t xml:space="preserve">Includes models such as Qwen, Gemma, Llama, </w:t>
+      </w:r>
+      <w:proofErr w:type="spellStart"/>
+      <w:r>
+        <w:t>TinyLlama</w:t>
+      </w:r>
+      <w:proofErr w:type="spellEnd"/>
+      <w:r>
+        <w:t>, and Phi-3, supporting different trade-offs between speed and test quality.</w:t>
+      </w:r>
+    </w:p>
+    <w:p>
+      <w:pPr>
+        <w:pStyle w:val="Heading4"/>
+      </w:pPr>
+      <w:r>
+        <w:t>API Execution &amp; Automation</w:t>
+      </w:r>
+    </w:p>
+    <w:p>
+      <w:pPr>
+        <w:numPr>
+          <w:ilvl w:val="0"/>
+          <w:numId w:val="17"/>
+        </w:numPr>
+      </w:pPr>
+      <w:r>
+        <w:rPr>
+          <w:b/>
+          <w:bCs/>
+        </w:rPr>
+        <w:t>Requests</w:t>
+      </w:r>
+      <w:r>
+        <w:t xml:space="preserve"> - Python library u</w:t>
+      </w:r>
+      <w:r>
+        <w:t>sed to execute actual API calls (GET, POST, PUT, DELETE) during test execution. It handles headers, authentication tokens, request payloads, and response capture.</w:t>
+      </w:r>
+    </w:p>
+    <w:p>
+      <w:pPr>
+        <w:numPr>
+          <w:ilvl w:val="0"/>
+          <w:numId w:val="17"/>
+        </w:numPr>
+      </w:pPr>
+      <w:proofErr w:type="spellStart"/>
+      <w:r>
+        <w:rPr>
+          <w:b/>
+          <w:bCs/>
+        </w:rPr>
+        <w:t>ThreadPoolExecutor</w:t>
+      </w:r>
+      <w:proofErr w:type="spellEnd"/>
+      <w:r>
+        <w:rPr>
+          <w:b/>
+          <w:bCs/>
+        </w:rPr>
+        <w:t xml:space="preserve"> (Python Standard Library)</w:t>
+      </w:r>
+      <w:r>
+        <w:br/>
+        <w:t>Enables parallel execution of API test cases to significantly reduce overall test runtime.</w:t>
+      </w:r>
+    </w:p>
+    <w:p>
+      <w:pPr>
+        <w:pStyle w:val="Heading4"/>
+      </w:pPr>
+      <w:r>
+        <w:t>Reporting &amp; Visualization</w:t>
+      </w:r>
+    </w:p>
+    <w:p>
+      <w:pPr>
+        <w:numPr>
+          <w:ilvl w:val="0"/>
+          <w:numId w:val="18"/>
+        </w:numPr>
+      </w:pPr>
+      <w:r>
+        <w:rPr>
+          <w:b/>
+          <w:bCs/>
+        </w:rPr>
+        <w:t>Jinja2</w:t>
+      </w:r>
+      <w:r>
+        <w:br/>
+        <w:t>Used to generate dynamic HTML reports and dashboards, including test summaries, pass/fail status, execution timings, and AI benchmarking views.</w:t>
+      </w:r>
+    </w:p>
+    <w:p>
+      <w:pPr>
+        <w:numPr>
+          <w:ilvl w:val="0"/>
+          <w:numId w:val="18"/>
+        </w:numPr>
+      </w:pPr>
+      <w:proofErr w:type="spellStart"/>
+      <w:r>
+        <w:rPr>
+          <w:b/>
+          <w:bCs/>
+        </w:rPr>
+        <w:t>junit</w:t>
+      </w:r>
+      <w:proofErr w:type="spellEnd"/>
+      <w:r>
+        <w:rPr>
+          <w:b/>
+          <w:bCs/>
+        </w:rPr>
+        <w:t>-xml</w:t>
+      </w:r>
+      <w:r>
+        <w:br/>
+        <w:t>Generates JUnit-compatible XML reports to support CI/CD tools such as Jenkins and GitHub Actions.</w:t>
+      </w:r>
+    </w:p>
+    <w:p>
+      <w:pPr>
+        <w:pStyle w:val="Heading4"/>
+      </w:pPr>
+      <w:r>
+        <w:t>UI &amp; Data Handling</w:t>
+      </w:r>
+    </w:p>
+    <w:p>
+      <w:pPr>
+        <w:numPr>
+          <w:ilvl w:val="0"/>
+          <w:numId w:val="19"/>
+        </w:numPr>
+      </w:pPr>
+      <w:r>
+        <w:rPr>
+          <w:b/>
+          <w:bCs/>
+        </w:rPr>
+        <w:t>python-multipart</w:t>
+      </w:r>
+      <w:r>
+        <w:br/>
+        <w:t xml:space="preserve">Enables </w:t>
+      </w:r>
+      <w:proofErr w:type="spellStart"/>
+      <w:r>
+        <w:t>FastAPI</w:t>
+      </w:r>
+      <w:proofErr w:type="spellEnd"/>
+      <w:r>
+        <w:t xml:space="preserve"> to process form data and user inputs submitted through the web interface.</w:t>
+      </w:r>
+    </w:p>
+    <w:p>
+      <w:pPr>
+        <w:pStyle w:val="Heading4"/>
+      </w:pPr>
+      <w:r>
+        <w:t>Standards &amp; Specifications</w:t>
+      </w:r>
+    </w:p>
+    <w:p>
+      <w:pPr>
+        <w:numPr>
+          <w:ilvl w:val="0"/>
+          <w:numId w:val="20"/>
+        </w:numPr>
+      </w:pPr>
+      <w:proofErr w:type="spellStart"/>
+      <w:r>
+        <w:rPr>
+          <w:b/>
+          <w:bCs/>
+        </w:rPr>
+        <w:t>OpenAPI</w:t>
+      </w:r>
+      <w:proofErr w:type="spellEnd"/>
+      <w:r>
+        <w:rPr>
+          <w:b/>
+          <w:bCs/>
+        </w:rPr>
+        <w:t xml:space="preserve"> / Swagger</w:t>
+      </w:r>
+      <w:r>
+        <w:br/>
+        <w:t>Used as the source of truth for API definitions. The system parses API paths, methods, parameters, and schemas directly from the Swagger specification.</w:t>
+      </w:r>
+    </w:p>
+    <w:p>
+      <w:pPr>
+        <w:pStyle w:val="Heading4"/>
+      </w:pPr>
+      <w:r>
+        <w:t>Development &amp; CI/CD</w:t>
+      </w:r>
+    </w:p>
+    <w:p>
+      <w:pPr>
+        <w:numPr>
+          <w:ilvl w:val="0"/>
+          <w:numId w:val="21"/>
+        </w:numPr>
+      </w:pPr>
+      <w:r>
+        <w:rPr>
+          <w:b/>
+          <w:bCs/>
+        </w:rPr>
+        <w:t>Python 3.x</w:t>
+      </w:r>
+      <w:r>
+        <w:t xml:space="preserve">- </w:t>
+      </w:r>
+      <w:r>
+        <w:t>Primary programming language used across the entire application.</w:t>
+      </w:r>
+    </w:p>
+    <w:p>
+      <w:pPr>
+        <w:numPr>
+          <w:ilvl w:val="0"/>
+          <w:numId w:val="21"/>
+        </w:numPr>
+      </w:pPr>
+      <w:r>
+        <w:rPr>
+          <w:b/>
+          <w:bCs/>
+        </w:rPr>
+        <w:t>Jenkins (CI/CD Integration)</w:t>
+      </w:r>
+      <w:r>
+        <w:br/>
+        <w:t>Supports automated test execution and report publishing using generated JUnit XML artifacts.</w:t>
+      </w:r>
+    </w:p>
+    <w:p>
+      <w:r>
+        <w:br/>
+      </w:r>
+      <w:r>
+        <w:br/>
+      </w:r>
+    </w:p>
+    <w:p>
+      <w:pPr>
+        <w:pStyle w:val="Heading2"/>
+      </w:pPr>
+      <w:r>
+        <w:t>4</w:t>
+      </w:r>
+      <w:r>
+        <w:t>. AI / LLM Architecture</w:t>
+      </w:r>
+    </w:p>
+    <w:p>
       <w:r>
         <w:br/>
         <w:t>The AI capability is powered by a local LLM runtime to avoid cloud dependency and quota limits.</w:t>
@@ -125,22 +954,609 @@
         <w:t>AI-powered test generation is enabled using local Ollama runtime with multiple supported models:</w:t>
       </w:r>
     </w:p>
+    <w:tbl>
+      <w:tblPr>
+        <w:tblW w:w="0" w:type="auto"/>
+        <w:tblCellSpacing w:w="15" w:type="dxa"/>
+        <w:tblBorders>
+          <w:top w:val="single" w:sz="4" w:space="0" w:color="auto"/>
+          <w:left w:val="single" w:sz="4" w:space="0" w:color="auto"/>
+          <w:bottom w:val="single" w:sz="4" w:space="0" w:color="auto"/>
+          <w:right w:val="single" w:sz="4" w:space="0" w:color="auto"/>
+          <w:insideH w:val="single" w:sz="4" w:space="0" w:color="auto"/>
+          <w:insideV w:val="single" w:sz="4" w:space="0" w:color="auto"/>
+        </w:tblBorders>
+        <w:tblCellMar>
+          <w:top w:w="15" w:type="dxa"/>
+          <w:left w:w="15" w:type="dxa"/>
+          <w:bottom w:w="15" w:type="dxa"/>
+          <w:right w:w="15" w:type="dxa"/>
+        </w:tblCellMar>
+        <w:tblLook w:val="04A0" w:firstRow="1" w:lastRow="0" w:firstColumn="1" w:lastColumn="0" w:noHBand="0" w:noVBand="1"/>
+      </w:tblPr>
+      <w:tblGrid>
+        <w:gridCol w:w="1670"/>
+        <w:gridCol w:w="1121"/>
+        <w:gridCol w:w="1399"/>
+        <w:gridCol w:w="1517"/>
+        <w:gridCol w:w="3043"/>
+      </w:tblGrid>
+      <w:tr>
+        <w:trPr>
+          <w:tblHeader/>
+          <w:tblCellSpacing w:w="15" w:type="dxa"/>
+        </w:trPr>
+        <w:tc>
+          <w:tcPr>
+            <w:tcW w:w="0" w:type="auto"/>
+            <w:vAlign w:val="center"/>
+            <w:hideMark/>
+          </w:tcPr>
+          <w:p>
+            <w:pPr>
+              <w:rPr>
+                <w:b/>
+                <w:bCs/>
+              </w:rPr>
+            </w:pPr>
+            <w:r>
+              <w:rPr>
+                <w:b/>
+                <w:bCs/>
+              </w:rPr>
+              <w:t>Model Name</w:t>
+            </w:r>
+          </w:p>
+        </w:tc>
+        <w:tc>
+          <w:tcPr>
+            <w:tcW w:w="0" w:type="auto"/>
+            <w:vAlign w:val="center"/>
+            <w:hideMark/>
+          </w:tcPr>
+          <w:p>
+            <w:pPr>
+              <w:rPr>
+                <w:b/>
+                <w:bCs/>
+              </w:rPr>
+            </w:pPr>
+            <w:r>
+              <w:rPr>
+                <w:b/>
+                <w:bCs/>
+              </w:rPr>
+              <w:t>Model Size</w:t>
+            </w:r>
+          </w:p>
+        </w:tc>
+        <w:tc>
+          <w:tcPr>
+            <w:tcW w:w="0" w:type="auto"/>
+            <w:vAlign w:val="center"/>
+            <w:hideMark/>
+          </w:tcPr>
+          <w:p>
+            <w:pPr>
+              <w:rPr>
+                <w:b/>
+                <w:bCs/>
+              </w:rPr>
+            </w:pPr>
+            <w:r>
+              <w:rPr>
+                <w:b/>
+                <w:bCs/>
+              </w:rPr>
+              <w:t>Performance</w:t>
+            </w:r>
+          </w:p>
+        </w:tc>
+        <w:tc>
+          <w:tcPr>
+            <w:tcW w:w="0" w:type="auto"/>
+            <w:vAlign w:val="center"/>
+            <w:hideMark/>
+          </w:tcPr>
+          <w:p>
+            <w:pPr>
+              <w:rPr>
+                <w:b/>
+                <w:bCs/>
+              </w:rPr>
+            </w:pPr>
+            <w:r>
+              <w:rPr>
+                <w:b/>
+                <w:bCs/>
+              </w:rPr>
+              <w:t>Output Quality</w:t>
+            </w:r>
+          </w:p>
+        </w:tc>
+        <w:tc>
+          <w:tcPr>
+            <w:tcW w:w="0" w:type="auto"/>
+            <w:vAlign w:val="center"/>
+            <w:hideMark/>
+          </w:tcPr>
+          <w:p>
+            <w:pPr>
+              <w:rPr>
+                <w:b/>
+                <w:bCs/>
+              </w:rPr>
+            </w:pPr>
+            <w:r>
+              <w:rPr>
+                <w:b/>
+                <w:bCs/>
+              </w:rPr>
+              <w:t>Recommended Usage</w:t>
+            </w:r>
+          </w:p>
+        </w:tc>
+      </w:tr>
+      <w:tr>
+        <w:trPr>
+          <w:tblCellSpacing w:w="15" w:type="dxa"/>
+        </w:trPr>
+        <w:tc>
+          <w:tcPr>
+            <w:tcW w:w="0" w:type="auto"/>
+            <w:vAlign w:val="center"/>
+            <w:hideMark/>
+          </w:tcPr>
+          <w:p>
+            <w:r>
+              <w:rPr>
+                <w:b/>
+                <w:bCs/>
+              </w:rPr>
+              <w:t>Qwen 2.5 (0.5B)</w:t>
+            </w:r>
+          </w:p>
+        </w:tc>
+        <w:tc>
+          <w:tcPr>
+            <w:tcW w:w="0" w:type="auto"/>
+            <w:vAlign w:val="center"/>
+            <w:hideMark/>
+          </w:tcPr>
+          <w:p>
+            <w:r>
+              <w:t xml:space="preserve">0.5 </w:t>
+            </w:r>
+            <w:proofErr w:type="gramStart"/>
+            <w:r>
+              <w:t>Billion</w:t>
+            </w:r>
+            <w:proofErr w:type="gramEnd"/>
+          </w:p>
+        </w:tc>
+        <w:tc>
+          <w:tcPr>
+            <w:tcW w:w="0" w:type="auto"/>
+            <w:vAlign w:val="center"/>
+            <w:hideMark/>
+          </w:tcPr>
+          <w:p>
+            <w:r>
+              <w:t>Very Fast</w:t>
+            </w:r>
+          </w:p>
+        </w:tc>
+        <w:tc>
+          <w:tcPr>
+            <w:tcW w:w="0" w:type="auto"/>
+            <w:vAlign w:val="center"/>
+            <w:hideMark/>
+          </w:tcPr>
+          <w:p>
+            <w:r>
+              <w:t>Good</w:t>
+            </w:r>
+          </w:p>
+        </w:tc>
+        <w:tc>
+          <w:tcPr>
+            <w:tcW w:w="0" w:type="auto"/>
+            <w:vAlign w:val="center"/>
+            <w:hideMark/>
+          </w:tcPr>
+          <w:p>
+            <w:r>
+              <w:t>Fast experimentation and demos</w:t>
+            </w:r>
+          </w:p>
+        </w:tc>
+      </w:tr>
+      <w:tr>
+        <w:trPr>
+          <w:tblCellSpacing w:w="15" w:type="dxa"/>
+        </w:trPr>
+        <w:tc>
+          <w:tcPr>
+            <w:tcW w:w="0" w:type="auto"/>
+            <w:vAlign w:val="center"/>
+            <w:hideMark/>
+          </w:tcPr>
+          <w:p>
+            <w:proofErr w:type="spellStart"/>
+            <w:r>
+              <w:rPr>
+                <w:b/>
+                <w:bCs/>
+              </w:rPr>
+              <w:t>TinyLlama</w:t>
+            </w:r>
+            <w:proofErr w:type="spellEnd"/>
+          </w:p>
+        </w:tc>
+        <w:tc>
+          <w:tcPr>
+            <w:tcW w:w="0" w:type="auto"/>
+            <w:vAlign w:val="center"/>
+            <w:hideMark/>
+          </w:tcPr>
+          <w:p>
+            <w:r>
+              <w:t xml:space="preserve">1.1 </w:t>
+            </w:r>
+            <w:proofErr w:type="gramStart"/>
+            <w:r>
+              <w:t>Billion</w:t>
+            </w:r>
+            <w:proofErr w:type="gramEnd"/>
+          </w:p>
+        </w:tc>
+        <w:tc>
+          <w:tcPr>
+            <w:tcW w:w="0" w:type="auto"/>
+            <w:vAlign w:val="center"/>
+            <w:hideMark/>
+          </w:tcPr>
+          <w:p>
+            <w:r>
+              <w:t>Very Fast</w:t>
+            </w:r>
+          </w:p>
+        </w:tc>
+        <w:tc>
+          <w:tcPr>
+            <w:tcW w:w="0" w:type="auto"/>
+            <w:vAlign w:val="center"/>
+            <w:hideMark/>
+          </w:tcPr>
+          <w:p>
+            <w:r>
+              <w:t>Fair</w:t>
+            </w:r>
+          </w:p>
+        </w:tc>
+        <w:tc>
+          <w:tcPr>
+            <w:tcW w:w="0" w:type="auto"/>
+            <w:vAlign w:val="center"/>
+            <w:hideMark/>
+          </w:tcPr>
+          <w:p>
+            <w:r>
+              <w:t>Low-resource environments</w:t>
+            </w:r>
+          </w:p>
+        </w:tc>
+      </w:tr>
+      <w:tr>
+        <w:trPr>
+          <w:tblCellSpacing w:w="15" w:type="dxa"/>
+        </w:trPr>
+        <w:tc>
+          <w:tcPr>
+            <w:tcW w:w="0" w:type="auto"/>
+            <w:vAlign w:val="center"/>
+            <w:hideMark/>
+          </w:tcPr>
+          <w:p>
+            <w:proofErr w:type="gramStart"/>
+            <w:r>
+              <w:rPr>
+                <w:b/>
+                <w:bCs/>
+              </w:rPr>
+              <w:t>Llama</w:t>
+            </w:r>
+            <w:proofErr w:type="gramEnd"/>
+            <w:r>
+              <w:rPr>
+                <w:b/>
+                <w:bCs/>
+              </w:rPr>
+              <w:t xml:space="preserve"> 3.2 (1B)</w:t>
+            </w:r>
+          </w:p>
+        </w:tc>
+        <w:tc>
+          <w:tcPr>
+            <w:tcW w:w="0" w:type="auto"/>
+            <w:vAlign w:val="center"/>
+            <w:hideMark/>
+          </w:tcPr>
+          <w:p>
+            <w:r>
+              <w:t xml:space="preserve">1 </w:t>
+            </w:r>
+            <w:proofErr w:type="gramStart"/>
+            <w:r>
+              <w:t>Billion</w:t>
+            </w:r>
+            <w:proofErr w:type="gramEnd"/>
+          </w:p>
+        </w:tc>
+        <w:tc>
+          <w:tcPr>
+            <w:tcW w:w="0" w:type="auto"/>
+            <w:vAlign w:val="center"/>
+            <w:hideMark/>
+          </w:tcPr>
+          <w:p>
+            <w:r>
+              <w:t>Medium</w:t>
+            </w:r>
+          </w:p>
+        </w:tc>
+        <w:tc>
+          <w:tcPr>
+            <w:tcW w:w="0" w:type="auto"/>
+            <w:vAlign w:val="center"/>
+            <w:hideMark/>
+          </w:tcPr>
+          <w:p>
+            <w:r>
+              <w:t>Good</w:t>
+            </w:r>
+          </w:p>
+        </w:tc>
+        <w:tc>
+          <w:tcPr>
+            <w:tcW w:w="0" w:type="auto"/>
+            <w:vAlign w:val="center"/>
+            <w:hideMark/>
+          </w:tcPr>
+          <w:p>
+            <w:r>
+              <w:t>Balanced speed and quality</w:t>
+            </w:r>
+          </w:p>
+        </w:tc>
+      </w:tr>
+      <w:tr>
+        <w:trPr>
+          <w:tblCellSpacing w:w="15" w:type="dxa"/>
+        </w:trPr>
+        <w:tc>
+          <w:tcPr>
+            <w:tcW w:w="0" w:type="auto"/>
+            <w:vAlign w:val="center"/>
+            <w:hideMark/>
+          </w:tcPr>
+          <w:p>
+            <w:r>
+              <w:rPr>
+                <w:b/>
+                <w:bCs/>
+              </w:rPr>
+              <w:t>Gemma 3 (1B)</w:t>
+            </w:r>
+          </w:p>
+        </w:tc>
+        <w:tc>
+          <w:tcPr>
+            <w:tcW w:w="0" w:type="auto"/>
+            <w:vAlign w:val="center"/>
+            <w:hideMark/>
+          </w:tcPr>
+          <w:p>
+            <w:r>
+              <w:t xml:space="preserve">1 </w:t>
+            </w:r>
+            <w:proofErr w:type="gramStart"/>
+            <w:r>
+              <w:t>Billion</w:t>
+            </w:r>
+            <w:proofErr w:type="gramEnd"/>
+          </w:p>
+        </w:tc>
+        <w:tc>
+          <w:tcPr>
+            <w:tcW w:w="0" w:type="auto"/>
+            <w:vAlign w:val="center"/>
+            <w:hideMark/>
+          </w:tcPr>
+          <w:p>
+            <w:r>
+              <w:t>Medium</w:t>
+            </w:r>
+          </w:p>
+        </w:tc>
+        <w:tc>
+          <w:tcPr>
+            <w:tcW w:w="0" w:type="auto"/>
+            <w:vAlign w:val="center"/>
+            <w:hideMark/>
+          </w:tcPr>
+          <w:p>
+            <w:r>
+              <w:t>Very Good</w:t>
+            </w:r>
+          </w:p>
+        </w:tc>
+        <w:tc>
+          <w:tcPr>
+            <w:tcW w:w="0" w:type="auto"/>
+            <w:vAlign w:val="center"/>
+            <w:hideMark/>
+          </w:tcPr>
+          <w:p>
+            <w:r>
+              <w:t>High-quality functional tests</w:t>
+            </w:r>
+          </w:p>
+        </w:tc>
+      </w:tr>
+      <w:tr>
+        <w:trPr>
+          <w:tblCellSpacing w:w="15" w:type="dxa"/>
+        </w:trPr>
+        <w:tc>
+          <w:tcPr>
+            <w:tcW w:w="0" w:type="auto"/>
+            <w:vAlign w:val="center"/>
+            <w:hideMark/>
+          </w:tcPr>
+          <w:p>
+            <w:r>
+              <w:rPr>
+                <w:b/>
+                <w:bCs/>
+              </w:rPr>
+              <w:t>Llama 3 (8B)</w:t>
+            </w:r>
+          </w:p>
+        </w:tc>
+        <w:tc>
+          <w:tcPr>
+            <w:tcW w:w="0" w:type="auto"/>
+            <w:vAlign w:val="center"/>
+            <w:hideMark/>
+          </w:tcPr>
+          <w:p>
+            <w:r>
+              <w:t xml:space="preserve">8 </w:t>
+            </w:r>
+            <w:proofErr w:type="gramStart"/>
+            <w:r>
+              <w:t>Billion</w:t>
+            </w:r>
+            <w:proofErr w:type="gramEnd"/>
+          </w:p>
+        </w:tc>
+        <w:tc>
+          <w:tcPr>
+            <w:tcW w:w="0" w:type="auto"/>
+            <w:vAlign w:val="center"/>
+            <w:hideMark/>
+          </w:tcPr>
+          <w:p>
+            <w:r>
+              <w:t>Slow</w:t>
+            </w:r>
+          </w:p>
+        </w:tc>
+        <w:tc>
+          <w:tcPr>
+            <w:tcW w:w="0" w:type="auto"/>
+            <w:vAlign w:val="center"/>
+            <w:hideMark/>
+          </w:tcPr>
+          <w:p>
+            <w:r>
+              <w:t>Excellent</w:t>
+            </w:r>
+          </w:p>
+        </w:tc>
+        <w:tc>
+          <w:tcPr>
+            <w:tcW w:w="0" w:type="auto"/>
+            <w:vAlign w:val="center"/>
+            <w:hideMark/>
+          </w:tcPr>
+          <w:p>
+            <w:r>
+              <w:t>Production-grade testing</w:t>
+            </w:r>
+          </w:p>
+        </w:tc>
+      </w:tr>
+      <w:tr>
+        <w:trPr>
+          <w:tblCellSpacing w:w="15" w:type="dxa"/>
+        </w:trPr>
+        <w:tc>
+          <w:tcPr>
+            <w:tcW w:w="0" w:type="auto"/>
+            <w:vAlign w:val="center"/>
+            <w:hideMark/>
+          </w:tcPr>
+          <w:p>
+            <w:r>
+              <w:rPr>
+                <w:b/>
+                <w:bCs/>
+              </w:rPr>
+              <w:t>Phi-3 Mini</w:t>
+            </w:r>
+          </w:p>
+        </w:tc>
+        <w:tc>
+          <w:tcPr>
+            <w:tcW w:w="0" w:type="auto"/>
+            <w:vAlign w:val="center"/>
+            <w:hideMark/>
+          </w:tcPr>
+          <w:p>
+            <w:r>
+              <w:t xml:space="preserve">3.8 </w:t>
+            </w:r>
+            <w:proofErr w:type="gramStart"/>
+            <w:r>
+              <w:t>Billion</w:t>
+            </w:r>
+            <w:proofErr w:type="gramEnd"/>
+          </w:p>
+        </w:tc>
+        <w:tc>
+          <w:tcPr>
+            <w:tcW w:w="0" w:type="auto"/>
+            <w:vAlign w:val="center"/>
+            <w:hideMark/>
+          </w:tcPr>
+          <w:p>
+            <w:r>
+              <w:t>Slow</w:t>
+            </w:r>
+          </w:p>
+        </w:tc>
+        <w:tc>
+          <w:tcPr>
+            <w:tcW w:w="0" w:type="auto"/>
+            <w:vAlign w:val="center"/>
+            <w:hideMark/>
+          </w:tcPr>
+          <w:p>
+            <w:r>
+              <w:t>Very Good</w:t>
+            </w:r>
+          </w:p>
+        </w:tc>
+        <w:tc>
+          <w:tcPr>
+            <w:tcW w:w="0" w:type="auto"/>
+            <w:vAlign w:val="center"/>
+            <w:hideMark/>
+          </w:tcPr>
+          <w:p>
+            <w:r>
+              <w:t>Complex APIs and schemas</w:t>
+            </w:r>
+          </w:p>
+        </w:tc>
+      </w:tr>
+    </w:tbl>
     <w:p>
-      <w:r>
-        <w:t>- Llama 3.2 (1B, 3B)</w:t>
-      </w:r>
-    </w:p>
-    <w:p>
-      <w:r>
-        <w:t>- Qwen 2.5 (0.5B)</w:t>
-      </w:r>
-    </w:p>
-    <w:p>
-      <w:r>
-        <w:t>- Phi 3 Mini</w:t>
-      </w:r>
-    </w:p>
-    <w:p>
+      <w:pPr>
+        <w:pStyle w:val="Heading2"/>
+      </w:pPr>
       <w:r>
         <w:br/>
       </w:r>
@@ -169,7 +1585,7 @@
                     </pic:cNvPicPr>
                   </pic:nvPicPr>
                   <pic:blipFill>
-                    <a:blip r:embed="rId7">
+                    <a:blip r:embed="rId8">
                       <a:extLst>
                         <a:ext uri="{28A0092B-C50C-407E-A947-70E740481C1C}">
                           <a14:useLocalDpi xmlns:a14="http://schemas.microsoft.com/office/drawing/2010/main" val="0"/>
@@ -197,46 +1613,164 @@
           </wp:inline>
         </w:drawing>
       </w:r>
-      <w:r>
-        <w:br/>
+    </w:p>
+    <w:p/>
+    <w:p>
+      <w:pPr>
+        <w:pStyle w:val="Heading2"/>
+      </w:pPr>
+      <w:r>
+        <w:t xml:space="preserve">5. </w:t>
+      </w:r>
+      <w:r>
+        <w:t>Key Characteristics:</w:t>
+      </w:r>
+    </w:p>
+    <w:p/>
+    <w:p>
+      <w:pPr>
+        <w:pStyle w:val="ListParagraph"/>
+        <w:numPr>
+          <w:ilvl w:val="0"/>
+          <w:numId w:val="13"/>
+        </w:numPr>
+      </w:pPr>
+      <w:r>
+        <w:rPr>
+          <w:b/>
+          <w:bCs/>
+        </w:rPr>
+        <w:t>Fully local execution</w:t>
+      </w:r>
+      <w:r>
+        <w:t xml:space="preserve"> </w:t>
+      </w:r>
+      <w:r>
+        <w:t xml:space="preserve">- </w:t>
+      </w:r>
+      <w:r>
+        <w:t>No data sent to cloud</w:t>
       </w:r>
     </w:p>
     <w:p>
-      <w:r>
-        <w:t>Key Characteristics:</w:t>
-      </w:r>
-      <w:r>
-        <w:br/>
-        <w:t>- Fully local execution</w:t>
-      </w:r>
-      <w:r>
-        <w:br/>
-        <w:t>- No API keys or quotas</w:t>
-      </w:r>
-      <w:r>
-        <w:br/>
-        <w:t>- Offline and secure</w:t>
-      </w:r>
-      <w:r>
-        <w:br/>
-        <w:t>- Automatic fallback to rule-based logic if LLM is unavailable</w:t>
-      </w:r>
-      <w:r>
-        <w:br/>
+      <w:pPr>
+        <w:pStyle w:val="ListParagraph"/>
+        <w:numPr>
+          <w:ilvl w:val="0"/>
+          <w:numId w:val="13"/>
+        </w:numPr>
+      </w:pPr>
+      <w:r>
+        <w:rPr>
+          <w:b/>
+          <w:bCs/>
+        </w:rPr>
+        <w:t>No API Keys or Quotas</w:t>
+      </w:r>
+      <w:r>
+        <w:t xml:space="preserve"> - Unlimited test generation</w:t>
       </w:r>
     </w:p>
     <w:p>
       <w:pPr>
-        <w:pStyle w:val="Heading2"/>
-      </w:pPr>
-      <w:r>
-        <w:t>4. End-to-End Execution Flow</w:t>
+        <w:pStyle w:val="ListParagraph"/>
+        <w:numPr>
+          <w:ilvl w:val="0"/>
+          <w:numId w:val="13"/>
+        </w:numPr>
+      </w:pPr>
+      <w:r>
+        <w:rPr>
+          <w:b/>
+          <w:bCs/>
+        </w:rPr>
+        <w:t>Offline &amp; Secure</w:t>
+      </w:r>
+      <w:r>
+        <w:t xml:space="preserve"> - Works in air-gapped environments</w:t>
       </w:r>
     </w:p>
     <w:p>
+      <w:pPr>
+        <w:pStyle w:val="ListParagraph"/>
+        <w:numPr>
+          <w:ilvl w:val="0"/>
+          <w:numId w:val="13"/>
+        </w:numPr>
+      </w:pPr>
+      <w:r>
+        <w:rPr>
+          <w:b/>
+          <w:bCs/>
+        </w:rPr>
+        <w:t>Automatic Fallback</w:t>
+      </w:r>
+      <w:r>
+        <w:t xml:space="preserve"> - Rule-based generation if LLM unavailable</w:t>
+      </w:r>
+    </w:p>
+    <w:p>
+      <w:pPr>
+        <w:pStyle w:val="ListParagraph"/>
+        <w:numPr>
+          <w:ilvl w:val="0"/>
+          <w:numId w:val="13"/>
+        </w:numPr>
+      </w:pPr>
+      <w:r>
+        <w:rPr>
+          <w:b/>
+          <w:bCs/>
+        </w:rPr>
+        <w:t>Model Comparison</w:t>
+      </w:r>
+      <w:r>
+        <w:t xml:space="preserve"> - Built-in benchmarking dashboard</w:t>
+      </w:r>
+    </w:p>
+    <w:p>
+      <w:pPr>
+        <w:pStyle w:val="ListParagraph"/>
+        <w:numPr>
+          <w:ilvl w:val="0"/>
+          <w:numId w:val="13"/>
+        </w:numPr>
+      </w:pPr>
+      <w:r>
+        <w:rPr>
+          <w:b/>
+          <w:bCs/>
+        </w:rPr>
+        <w:t>Parallel Processing</w:t>
+      </w:r>
+      <w:r>
+        <w:t xml:space="preserve"> - Batch processing for speed (2 workers)</w:t>
+      </w:r>
+    </w:p>
+    <w:p/>
+    <w:p>
+      <w:pPr>
+        <w:pStyle w:val="Heading2"/>
+      </w:pPr>
+      <w:r>
+        <w:t>6</w:t>
+      </w:r>
+      <w:r>
+        <w:t>. End-to-End Execution Flow</w:t>
+      </w:r>
+    </w:p>
+    <w:p>
       <w:r>
         <w:br/>
-        <w:t>1. User provides Swagger/OpenAPI URL, Base API URL, and Authentication details via Web UI.</w:t>
+        <w:t>1. User provides Swagger/</w:t>
+      </w:r>
+      <w:proofErr w:type="spellStart"/>
+      <w:r>
+        <w:t>OpenAPI</w:t>
+      </w:r>
+      <w:proofErr w:type="spellEnd"/>
+      <w:r>
+        <w:t xml:space="preserve"> URL, Base API URL, and Authentication details via Web UI.</w:t>
       </w:r>
       <w:r>
         <w:br/>
@@ -274,19 +1808,64 @@
         <w:br/>
         <w:t>8. HTML and JUnit reports are generated per execution.</w:t>
       </w:r>
-      <w:r>
-        <w:br/>
-      </w:r>
     </w:p>
     <w:p>
-      <w:pPr>
-        <w:pStyle w:val="Heading2"/>
-      </w:pPr>
-      <w:r>
-        <w:t>5. Artifact &amp; Traceability Flow</w:t>
+      <w:r>
+        <w:rPr>
+          <w:noProof/>
+        </w:rPr>
+        <w:drawing>
+          <wp:inline distT="0" distB="0" distL="0" distR="0" wp14:anchorId="346117CE" wp14:editId="70FDEE0C">
+            <wp:extent cx="6181725" cy="4162425"/>
+            <wp:effectExtent l="0" t="0" r="9525" b="9525"/>
+            <wp:docPr id="8023106" name="Picture 1" descr="A computer screen shot of a flowchart&#10;&#10;AI-generated content may be incorrect."/>
+            <wp:cNvGraphicFramePr>
+              <a:graphicFrameLocks xmlns:a="http://schemas.openxmlformats.org/drawingml/2006/main" noChangeAspect="1"/>
+            </wp:cNvGraphicFramePr>
+            <a:graphic xmlns:a="http://schemas.openxmlformats.org/drawingml/2006/main">
+              <a:graphicData uri="http://schemas.openxmlformats.org/drawingml/2006/picture">
+                <pic:pic xmlns:pic="http://schemas.openxmlformats.org/drawingml/2006/picture">
+                  <pic:nvPicPr>
+                    <pic:cNvPr id="8023106" name="Picture 1" descr="A computer screen shot of a flowchart&#10;&#10;AI-generated content may be incorrect."/>
+                    <pic:cNvPicPr/>
+                  </pic:nvPicPr>
+                  <pic:blipFill>
+                    <a:blip r:embed="rId9"/>
+                    <a:stretch>
+                      <a:fillRect/>
+                    </a:stretch>
+                  </pic:blipFill>
+                  <pic:spPr>
+                    <a:xfrm>
+                      <a:off x="0" y="0"/>
+                      <a:ext cx="6181725" cy="4162425"/>
+                    </a:xfrm>
+                    <a:prstGeom prst="rect">
+                      <a:avLst/>
+                    </a:prstGeom>
+                  </pic:spPr>
+                </pic:pic>
+              </a:graphicData>
+            </a:graphic>
+          </wp:inline>
+        </w:drawing>
+      </w:r>
+      <w:r>
+        <w:br/>
       </w:r>
     </w:p>
     <w:p>
+      <w:pPr>
+        <w:pStyle w:val="Heading2"/>
+      </w:pPr>
+      <w:r>
+        <w:t>7</w:t>
+      </w:r>
+      <w:r>
+        <w:t>. Artifact &amp; Traceability Flow</w:t>
+      </w:r>
+    </w:p>
+    <w:p>
       <w:r>
         <w:br/>
         <w:t>Each test execution produces a timestamped run directory:</w:t>
@@ -308,16 +1887,46 @@
       </w:r>
       <w:r>
         <w:br/>
-        <w:t xml:space="preserve">     │    └── &lt;test_id&gt;_request.json</w:t>
-      </w:r>
+        <w:t xml:space="preserve">     │    └── &lt;</w:t>
+      </w:r>
+      <w:proofErr w:type="spellStart"/>
+      <w:r>
+        <w:t>test_id</w:t>
+      </w:r>
+      <w:proofErr w:type="spellEnd"/>
+      <w:r>
+        <w:t>&gt;_</w:t>
+      </w:r>
+      <w:proofErr w:type="spellStart"/>
+      <w:proofErr w:type="gramStart"/>
+      <w:r>
+        <w:t>request.json</w:t>
+      </w:r>
+      <w:proofErr w:type="spellEnd"/>
+      <w:proofErr w:type="gramEnd"/>
       <w:r>
         <w:br/>
         <w:t xml:space="preserve">     ├── responses/</w:t>
       </w:r>
       <w:r>
         <w:br/>
-        <w:t xml:space="preserve">     │    └── &lt;test_id&gt;_response.json</w:t>
-      </w:r>
+        <w:t xml:space="preserve">     │    └── &lt;</w:t>
+      </w:r>
+      <w:proofErr w:type="spellStart"/>
+      <w:r>
+        <w:t>test_id</w:t>
+      </w:r>
+      <w:proofErr w:type="spellEnd"/>
+      <w:r>
+        <w:t>&gt;_</w:t>
+      </w:r>
+      <w:proofErr w:type="spellStart"/>
+      <w:proofErr w:type="gramStart"/>
+      <w:r>
+        <w:t>response.json</w:t>
+      </w:r>
+      <w:proofErr w:type="spellEnd"/>
+      <w:proofErr w:type="gramEnd"/>
       <w:r>
         <w:br/>
         <w:t xml:space="preserve">     ├── report.html</w:t>
@@ -328,9 +1937,69 @@
       </w:r>
       <w:r>
         <w:br/>
-      </w:r>
-      <w:r>
-        <w:br/>
+        <w:t xml:space="preserve">     </w:t>
+      </w:r>
+      <w:r>
+        <w:t>└── benchmarks</w:t>
+      </w:r>
+      <w:r>
+        <w:t>.html</w:t>
+      </w:r>
+    </w:p>
+    <w:p>
+      <w:r>
+        <w:rPr>
+          <w:noProof/>
+        </w:rPr>
+        <w:drawing>
+          <wp:inline distT="0" distB="0" distL="0" distR="0" wp14:anchorId="4DA0EBD2" wp14:editId="7E674E41">
+            <wp:extent cx="5529595" cy="3018597"/>
+            <wp:effectExtent l="0" t="0" r="0" b="0"/>
+            <wp:docPr id="1366271628" name="Picture 4"/>
+            <wp:cNvGraphicFramePr>
+              <a:graphicFrameLocks xmlns:a="http://schemas.openxmlformats.org/drawingml/2006/main" noChangeAspect="1"/>
+            </wp:cNvGraphicFramePr>
+            <a:graphic xmlns:a="http://schemas.openxmlformats.org/drawingml/2006/main">
+              <a:graphicData uri="http://schemas.openxmlformats.org/drawingml/2006/picture">
+                <pic:pic xmlns:pic="http://schemas.openxmlformats.org/drawingml/2006/picture">
+                  <pic:nvPicPr>
+                    <pic:cNvPr id="0" name="Picture 3"/>
+                    <pic:cNvPicPr>
+                      <a:picLocks noChangeAspect="1" noChangeArrowheads="1"/>
+                    </pic:cNvPicPr>
+                  </pic:nvPicPr>
+                  <pic:blipFill>
+                    <a:blip r:embed="rId10">
+                      <a:extLst>
+                        <a:ext uri="{28A0092B-C50C-407E-A947-70E740481C1C}">
+                          <a14:useLocalDpi xmlns:a14="http://schemas.microsoft.com/office/drawing/2010/main" val="0"/>
+                        </a:ext>
+                      </a:extLst>
+                    </a:blip>
+                    <a:srcRect/>
+                    <a:stretch>
+                      <a:fillRect/>
+                    </a:stretch>
+                  </pic:blipFill>
+                  <pic:spPr bwMode="auto">
+                    <a:xfrm>
+                      <a:off x="0" y="0"/>
+                      <a:ext cx="5551364" cy="3030481"/>
+                    </a:xfrm>
+                    <a:prstGeom prst="rect">
+                      <a:avLst/>
+                    </a:prstGeom>
+                    <a:noFill/>
+                  </pic:spPr>
+                </pic:pic>
+              </a:graphicData>
+            </a:graphic>
+          </wp:inline>
+        </w:drawing>
+      </w:r>
+    </w:p>
+    <w:p>
+      <w:r>
         <w:t>This ensures:</w:t>
       </w:r>
       <w:r>
@@ -354,13 +2023,128 @@
         <w:pStyle w:val="Heading2"/>
       </w:pPr>
       <w:r>
-        <w:t>6. Security &amp; Enterprise Readiness</w:t>
+        <w:t xml:space="preserve">8. </w:t>
+      </w:r>
+      <w:r>
+        <w:t>Benefits of Artifact Storage</w:t>
       </w:r>
     </w:p>
     <w:p>
+      <w:pPr>
+        <w:pStyle w:val="ListParagraph"/>
+        <w:numPr>
+          <w:ilvl w:val="0"/>
+          <w:numId w:val="14"/>
+        </w:numPr>
+      </w:pPr>
+      <w:r>
+        <w:rPr>
+          <w:b/>
+          <w:bCs/>
+        </w:rPr>
+        <w:t>Full Auditability</w:t>
+      </w:r>
+      <w:r>
+        <w:t xml:space="preserve"> - Complete request/response history  </w:t>
+      </w:r>
+    </w:p>
+    <w:p>
+      <w:pPr>
+        <w:pStyle w:val="ListParagraph"/>
+        <w:numPr>
+          <w:ilvl w:val="0"/>
+          <w:numId w:val="14"/>
+        </w:numPr>
+      </w:pPr>
+      <w:r>
+        <w:rPr>
+          <w:b/>
+          <w:bCs/>
+        </w:rPr>
+        <w:t>Easy Debugging</w:t>
+      </w:r>
+      <w:r>
+        <w:t xml:space="preserve"> - Inspect exact API interactions  </w:t>
+      </w:r>
+    </w:p>
+    <w:p>
+      <w:pPr>
+        <w:pStyle w:val="ListParagraph"/>
+        <w:numPr>
+          <w:ilvl w:val="0"/>
+          <w:numId w:val="14"/>
+        </w:numPr>
+      </w:pPr>
+      <w:r>
+        <w:rPr>
+          <w:b/>
+          <w:bCs/>
+        </w:rPr>
+        <w:t>Regression Testing</w:t>
+      </w:r>
+      <w:r>
+        <w:t xml:space="preserve"> - Compare results across runs  </w:t>
+      </w:r>
+    </w:p>
+    <w:p>
+      <w:pPr>
+        <w:pStyle w:val="ListParagraph"/>
+        <w:numPr>
+          <w:ilvl w:val="0"/>
+          <w:numId w:val="14"/>
+        </w:numPr>
+      </w:pPr>
+      <w:r>
+        <w:rPr>
+          <w:b/>
+          <w:bCs/>
+        </w:rPr>
+        <w:t>CI/CD Integration</w:t>
+      </w:r>
+      <w:r>
+        <w:t xml:space="preserve"> - JUnit XML for automated pipelines  </w:t>
+      </w:r>
+    </w:p>
+    <w:p>
+      <w:pPr>
+        <w:pStyle w:val="ListParagraph"/>
+        <w:numPr>
+          <w:ilvl w:val="0"/>
+          <w:numId w:val="14"/>
+        </w:numPr>
+      </w:pPr>
+      <w:r>
+        <w:rPr>
+          <w:b/>
+          <w:bCs/>
+        </w:rPr>
+        <w:t>Compliance</w:t>
+      </w:r>
+      <w:r>
+        <w:t xml:space="preserve"> - Meets regulatory traceability requirements  </w:t>
+      </w:r>
+    </w:p>
+    <w:p/>
+    <w:p>
+      <w:pPr>
+        <w:pStyle w:val="Heading2"/>
+      </w:pPr>
+      <w:r>
+        <w:t>9. Security &amp; Enterprise Readiness</w:t>
+      </w:r>
+    </w:p>
+    <w:p>
       <w:r>
         <w:br/>
-        <w:t>- Supports enterprise authentication mechanisms (AuthToken, custom headers).</w:t>
+        <w:t>- Supports enterprise authentication mechanisms (</w:t>
+      </w:r>
+      <w:proofErr w:type="spellStart"/>
+      <w:r>
+        <w:t>AuthToken</w:t>
+      </w:r>
+      <w:proofErr w:type="spellEnd"/>
+      <w:r>
+        <w:t>, custom headers).</w:t>
       </w:r>
       <w:r>
         <w:br/>
@@ -383,7 +2167,7 @@
         <w:pStyle w:val="Heading2"/>
       </w:pPr>
       <w:r>
-        <w:t>7</w:t>
+        <w:t>10</w:t>
       </w:r>
       <w:r>
         <w:t>. Conclusion</w:t>
@@ -574,6 +2358,1590 @@
       </w:pPr>
       <w:rPr>
         <w:rFonts w:ascii="Symbol" w:hAnsi="Symbol" w:hint="default"/>
+      </w:rPr>
+    </w:lvl>
+  </w:abstractNum>
+  <w:abstractNum w:abstractNumId="9" w15:restartNumberingAfterBreak="0">
+    <w:nsid w:val="03807CFE"/>
+    <w:multiLevelType w:val="multilevel"/>
+    <w:tmpl w:val="FFDA1DB0"/>
+    <w:lvl w:ilvl="0">
+      <w:start w:val="1"/>
+      <w:numFmt w:val="bullet"/>
+      <w:lvlText w:val=""/>
+      <w:lvlJc w:val="left"/>
+      <w:pPr>
+        <w:tabs>
+          <w:tab w:val="num" w:pos="720"/>
+        </w:tabs>
+        <w:ind w:left="720" w:hanging="360"/>
+      </w:pPr>
+      <w:rPr>
+        <w:rFonts w:ascii="Symbol" w:hAnsi="Symbol" w:hint="default"/>
+        <w:sz w:val="20"/>
+      </w:rPr>
+    </w:lvl>
+    <w:lvl w:ilvl="1" w:tentative="1">
+      <w:start w:val="1"/>
+      <w:numFmt w:val="bullet"/>
+      <w:lvlText w:val="o"/>
+      <w:lvlJc w:val="left"/>
+      <w:pPr>
+        <w:tabs>
+          <w:tab w:val="num" w:pos="1440"/>
+        </w:tabs>
+        <w:ind w:left="1440" w:hanging="360"/>
+      </w:pPr>
+      <w:rPr>
+        <w:rFonts w:ascii="Courier New" w:hAnsi="Courier New" w:hint="default"/>
+        <w:sz w:val="20"/>
+      </w:rPr>
+    </w:lvl>
+    <w:lvl w:ilvl="2" w:tentative="1">
+      <w:start w:val="1"/>
+      <w:numFmt w:val="bullet"/>
+      <w:lvlText w:val=""/>
+      <w:lvlJc w:val="left"/>
+      <w:pPr>
+        <w:tabs>
+          <w:tab w:val="num" w:pos="2160"/>
+        </w:tabs>
+        <w:ind w:left="2160" w:hanging="360"/>
+      </w:pPr>
+      <w:rPr>
+        <w:rFonts w:ascii="Wingdings" w:hAnsi="Wingdings" w:hint="default"/>
+        <w:sz w:val="20"/>
+      </w:rPr>
+    </w:lvl>
+    <w:lvl w:ilvl="3" w:tentative="1">
+      <w:start w:val="1"/>
+      <w:numFmt w:val="bullet"/>
+      <w:lvlText w:val=""/>
+      <w:lvlJc w:val="left"/>
+      <w:pPr>
+        <w:tabs>
+          <w:tab w:val="num" w:pos="2880"/>
+        </w:tabs>
+        <w:ind w:left="2880" w:hanging="360"/>
+      </w:pPr>
+      <w:rPr>
+        <w:rFonts w:ascii="Wingdings" w:hAnsi="Wingdings" w:hint="default"/>
+        <w:sz w:val="20"/>
+      </w:rPr>
+    </w:lvl>
+    <w:lvl w:ilvl="4" w:tentative="1">
+      <w:start w:val="1"/>
+      <w:numFmt w:val="bullet"/>
+      <w:lvlText w:val=""/>
+      <w:lvlJc w:val="left"/>
+      <w:pPr>
+        <w:tabs>
+          <w:tab w:val="num" w:pos="3600"/>
+        </w:tabs>
+        <w:ind w:left="3600" w:hanging="360"/>
+      </w:pPr>
+      <w:rPr>
+        <w:rFonts w:ascii="Wingdings" w:hAnsi="Wingdings" w:hint="default"/>
+        <w:sz w:val="20"/>
+      </w:rPr>
+    </w:lvl>
+    <w:lvl w:ilvl="5" w:tentative="1">
+      <w:start w:val="1"/>
+      <w:numFmt w:val="bullet"/>
+      <w:lvlText w:val=""/>
+      <w:lvlJc w:val="left"/>
+      <w:pPr>
+        <w:tabs>
+          <w:tab w:val="num" w:pos="4320"/>
+        </w:tabs>
+        <w:ind w:left="4320" w:hanging="360"/>
+      </w:pPr>
+      <w:rPr>
+        <w:rFonts w:ascii="Wingdings" w:hAnsi="Wingdings" w:hint="default"/>
+        <w:sz w:val="20"/>
+      </w:rPr>
+    </w:lvl>
+    <w:lvl w:ilvl="6" w:tentative="1">
+      <w:start w:val="1"/>
+      <w:numFmt w:val="bullet"/>
+      <w:lvlText w:val=""/>
+      <w:lvlJc w:val="left"/>
+      <w:pPr>
+        <w:tabs>
+          <w:tab w:val="num" w:pos="5040"/>
+        </w:tabs>
+        <w:ind w:left="5040" w:hanging="360"/>
+      </w:pPr>
+      <w:rPr>
+        <w:rFonts w:ascii="Wingdings" w:hAnsi="Wingdings" w:hint="default"/>
+        <w:sz w:val="20"/>
+      </w:rPr>
+    </w:lvl>
+    <w:lvl w:ilvl="7" w:tentative="1">
+      <w:start w:val="1"/>
+      <w:numFmt w:val="bullet"/>
+      <w:lvlText w:val=""/>
+      <w:lvlJc w:val="left"/>
+      <w:pPr>
+        <w:tabs>
+          <w:tab w:val="num" w:pos="5760"/>
+        </w:tabs>
+        <w:ind w:left="5760" w:hanging="360"/>
+      </w:pPr>
+      <w:rPr>
+        <w:rFonts w:ascii="Wingdings" w:hAnsi="Wingdings" w:hint="default"/>
+        <w:sz w:val="20"/>
+      </w:rPr>
+    </w:lvl>
+    <w:lvl w:ilvl="8" w:tentative="1">
+      <w:start w:val="1"/>
+      <w:numFmt w:val="bullet"/>
+      <w:lvlText w:val=""/>
+      <w:lvlJc w:val="left"/>
+      <w:pPr>
+        <w:tabs>
+          <w:tab w:val="num" w:pos="6480"/>
+        </w:tabs>
+        <w:ind w:left="6480" w:hanging="360"/>
+      </w:pPr>
+      <w:rPr>
+        <w:rFonts w:ascii="Wingdings" w:hAnsi="Wingdings" w:hint="default"/>
+        <w:sz w:val="20"/>
+      </w:rPr>
+    </w:lvl>
+  </w:abstractNum>
+  <w:abstractNum w:abstractNumId="10" w15:restartNumberingAfterBreak="0">
+    <w:nsid w:val="0F015A32"/>
+    <w:multiLevelType w:val="hybridMultilevel"/>
+    <w:tmpl w:val="F1D2ACF2"/>
+    <w:lvl w:ilvl="0" w:tplc="04090001">
+      <w:start w:val="1"/>
+      <w:numFmt w:val="bullet"/>
+      <w:lvlText w:val=""/>
+      <w:lvlJc w:val="left"/>
+      <w:pPr>
+        <w:ind w:left="720" w:hanging="360"/>
+      </w:pPr>
+      <w:rPr>
+        <w:rFonts w:ascii="Symbol" w:hAnsi="Symbol" w:hint="default"/>
+      </w:rPr>
+    </w:lvl>
+    <w:lvl w:ilvl="1" w:tplc="04090003" w:tentative="1">
+      <w:start w:val="1"/>
+      <w:numFmt w:val="bullet"/>
+      <w:lvlText w:val="o"/>
+      <w:lvlJc w:val="left"/>
+      <w:pPr>
+        <w:ind w:left="1440" w:hanging="360"/>
+      </w:pPr>
+      <w:rPr>
+        <w:rFonts w:ascii="Courier New" w:hAnsi="Courier New" w:cs="Courier New" w:hint="default"/>
+      </w:rPr>
+    </w:lvl>
+    <w:lvl w:ilvl="2" w:tplc="04090005" w:tentative="1">
+      <w:start w:val="1"/>
+      <w:numFmt w:val="bullet"/>
+      <w:lvlText w:val=""/>
+      <w:lvlJc w:val="left"/>
+      <w:pPr>
+        <w:ind w:left="2160" w:hanging="360"/>
+      </w:pPr>
+      <w:rPr>
+        <w:rFonts w:ascii="Wingdings" w:hAnsi="Wingdings" w:hint="default"/>
+      </w:rPr>
+    </w:lvl>
+    <w:lvl w:ilvl="3" w:tplc="04090001" w:tentative="1">
+      <w:start w:val="1"/>
+      <w:numFmt w:val="bullet"/>
+      <w:lvlText w:val=""/>
+      <w:lvlJc w:val="left"/>
+      <w:pPr>
+        <w:ind w:left="2880" w:hanging="360"/>
+      </w:pPr>
+      <w:rPr>
+        <w:rFonts w:ascii="Symbol" w:hAnsi="Symbol" w:hint="default"/>
+      </w:rPr>
+    </w:lvl>
+    <w:lvl w:ilvl="4" w:tplc="04090003" w:tentative="1">
+      <w:start w:val="1"/>
+      <w:numFmt w:val="bullet"/>
+      <w:lvlText w:val="o"/>
+      <w:lvlJc w:val="left"/>
+      <w:pPr>
+        <w:ind w:left="3600" w:hanging="360"/>
+      </w:pPr>
+      <w:rPr>
+        <w:rFonts w:ascii="Courier New" w:hAnsi="Courier New" w:cs="Courier New" w:hint="default"/>
+      </w:rPr>
+    </w:lvl>
+    <w:lvl w:ilvl="5" w:tplc="04090005" w:tentative="1">
+      <w:start w:val="1"/>
+      <w:numFmt w:val="bullet"/>
+      <w:lvlText w:val=""/>
+      <w:lvlJc w:val="left"/>
+      <w:pPr>
+        <w:ind w:left="4320" w:hanging="360"/>
+      </w:pPr>
+      <w:rPr>
+        <w:rFonts w:ascii="Wingdings" w:hAnsi="Wingdings" w:hint="default"/>
+      </w:rPr>
+    </w:lvl>
+    <w:lvl w:ilvl="6" w:tplc="04090001" w:tentative="1">
+      <w:start w:val="1"/>
+      <w:numFmt w:val="bullet"/>
+      <w:lvlText w:val=""/>
+      <w:lvlJc w:val="left"/>
+      <w:pPr>
+        <w:ind w:left="5040" w:hanging="360"/>
+      </w:pPr>
+      <w:rPr>
+        <w:rFonts w:ascii="Symbol" w:hAnsi="Symbol" w:hint="default"/>
+      </w:rPr>
+    </w:lvl>
+    <w:lvl w:ilvl="7" w:tplc="04090003" w:tentative="1">
+      <w:start w:val="1"/>
+      <w:numFmt w:val="bullet"/>
+      <w:lvlText w:val="o"/>
+      <w:lvlJc w:val="left"/>
+      <w:pPr>
+        <w:ind w:left="5760" w:hanging="360"/>
+      </w:pPr>
+      <w:rPr>
+        <w:rFonts w:ascii="Courier New" w:hAnsi="Courier New" w:cs="Courier New" w:hint="default"/>
+      </w:rPr>
+    </w:lvl>
+    <w:lvl w:ilvl="8" w:tplc="04090005" w:tentative="1">
+      <w:start w:val="1"/>
+      <w:numFmt w:val="bullet"/>
+      <w:lvlText w:val=""/>
+      <w:lvlJc w:val="left"/>
+      <w:pPr>
+        <w:ind w:left="6480" w:hanging="360"/>
+      </w:pPr>
+      <w:rPr>
+        <w:rFonts w:ascii="Wingdings" w:hAnsi="Wingdings" w:hint="default"/>
+      </w:rPr>
+    </w:lvl>
+  </w:abstractNum>
+  <w:abstractNum w:abstractNumId="11" w15:restartNumberingAfterBreak="0">
+    <w:nsid w:val="227B7A11"/>
+    <w:multiLevelType w:val="hybridMultilevel"/>
+    <w:tmpl w:val="AC165DC2"/>
+    <w:lvl w:ilvl="0" w:tplc="0409000F">
+      <w:start w:val="1"/>
+      <w:numFmt w:val="decimal"/>
+      <w:lvlText w:val="%1."/>
+      <w:lvlJc w:val="left"/>
+      <w:pPr>
+        <w:ind w:left="720" w:hanging="360"/>
+      </w:pPr>
+      <w:rPr>
+        <w:rFonts w:hint="default"/>
+      </w:rPr>
+    </w:lvl>
+    <w:lvl w:ilvl="1" w:tplc="04090019" w:tentative="1">
+      <w:start w:val="1"/>
+      <w:numFmt w:val="lowerLetter"/>
+      <w:lvlText w:val="%2."/>
+      <w:lvlJc w:val="left"/>
+      <w:pPr>
+        <w:ind w:left="1440" w:hanging="360"/>
+      </w:pPr>
+    </w:lvl>
+    <w:lvl w:ilvl="2" w:tplc="0409001B" w:tentative="1">
+      <w:start w:val="1"/>
+      <w:numFmt w:val="lowerRoman"/>
+      <w:lvlText w:val="%3."/>
+      <w:lvlJc w:val="right"/>
+      <w:pPr>
+        <w:ind w:left="2160" w:hanging="180"/>
+      </w:pPr>
+    </w:lvl>
+    <w:lvl w:ilvl="3" w:tplc="0409000F" w:tentative="1">
+      <w:start w:val="1"/>
+      <w:numFmt w:val="decimal"/>
+      <w:lvlText w:val="%4."/>
+      <w:lvlJc w:val="left"/>
+      <w:pPr>
+        <w:ind w:left="2880" w:hanging="360"/>
+      </w:pPr>
+    </w:lvl>
+    <w:lvl w:ilvl="4" w:tplc="04090019" w:tentative="1">
+      <w:start w:val="1"/>
+      <w:numFmt w:val="lowerLetter"/>
+      <w:lvlText w:val="%5."/>
+      <w:lvlJc w:val="left"/>
+      <w:pPr>
+        <w:ind w:left="3600" w:hanging="360"/>
+      </w:pPr>
+    </w:lvl>
+    <w:lvl w:ilvl="5" w:tplc="0409001B" w:tentative="1">
+      <w:start w:val="1"/>
+      <w:numFmt w:val="lowerRoman"/>
+      <w:lvlText w:val="%6."/>
+      <w:lvlJc w:val="right"/>
+      <w:pPr>
+        <w:ind w:left="4320" w:hanging="180"/>
+      </w:pPr>
+    </w:lvl>
+    <w:lvl w:ilvl="6" w:tplc="0409000F" w:tentative="1">
+      <w:start w:val="1"/>
+      <w:numFmt w:val="decimal"/>
+      <w:lvlText w:val="%7."/>
+      <w:lvlJc w:val="left"/>
+      <w:pPr>
+        <w:ind w:left="5040" w:hanging="360"/>
+      </w:pPr>
+    </w:lvl>
+    <w:lvl w:ilvl="7" w:tplc="04090019" w:tentative="1">
+      <w:start w:val="1"/>
+      <w:numFmt w:val="lowerLetter"/>
+      <w:lvlText w:val="%8."/>
+      <w:lvlJc w:val="left"/>
+      <w:pPr>
+        <w:ind w:left="5760" w:hanging="360"/>
+      </w:pPr>
+    </w:lvl>
+    <w:lvl w:ilvl="8" w:tplc="0409001B" w:tentative="1">
+      <w:start w:val="1"/>
+      <w:numFmt w:val="lowerRoman"/>
+      <w:lvlText w:val="%9."/>
+      <w:lvlJc w:val="right"/>
+      <w:pPr>
+        <w:ind w:left="6480" w:hanging="180"/>
+      </w:pPr>
+    </w:lvl>
+  </w:abstractNum>
+  <w:abstractNum w:abstractNumId="12" w15:restartNumberingAfterBreak="0">
+    <w:nsid w:val="29BF4810"/>
+    <w:multiLevelType w:val="multilevel"/>
+    <w:tmpl w:val="9EA821D0"/>
+    <w:lvl w:ilvl="0">
+      <w:start w:val="1"/>
+      <w:numFmt w:val="bullet"/>
+      <w:lvlText w:val=""/>
+      <w:lvlJc w:val="left"/>
+      <w:pPr>
+        <w:tabs>
+          <w:tab w:val="num" w:pos="720"/>
+        </w:tabs>
+        <w:ind w:left="720" w:hanging="360"/>
+      </w:pPr>
+      <w:rPr>
+        <w:rFonts w:ascii="Symbol" w:hAnsi="Symbol" w:hint="default"/>
+        <w:sz w:val="20"/>
+      </w:rPr>
+    </w:lvl>
+    <w:lvl w:ilvl="1" w:tentative="1">
+      <w:start w:val="1"/>
+      <w:numFmt w:val="bullet"/>
+      <w:lvlText w:val="o"/>
+      <w:lvlJc w:val="left"/>
+      <w:pPr>
+        <w:tabs>
+          <w:tab w:val="num" w:pos="1440"/>
+        </w:tabs>
+        <w:ind w:left="1440" w:hanging="360"/>
+      </w:pPr>
+      <w:rPr>
+        <w:rFonts w:ascii="Courier New" w:hAnsi="Courier New" w:hint="default"/>
+        <w:sz w:val="20"/>
+      </w:rPr>
+    </w:lvl>
+    <w:lvl w:ilvl="2" w:tentative="1">
+      <w:start w:val="1"/>
+      <w:numFmt w:val="bullet"/>
+      <w:lvlText w:val=""/>
+      <w:lvlJc w:val="left"/>
+      <w:pPr>
+        <w:tabs>
+          <w:tab w:val="num" w:pos="2160"/>
+        </w:tabs>
+        <w:ind w:left="2160" w:hanging="360"/>
+      </w:pPr>
+      <w:rPr>
+        <w:rFonts w:ascii="Wingdings" w:hAnsi="Wingdings" w:hint="default"/>
+        <w:sz w:val="20"/>
+      </w:rPr>
+    </w:lvl>
+    <w:lvl w:ilvl="3" w:tentative="1">
+      <w:start w:val="1"/>
+      <w:numFmt w:val="bullet"/>
+      <w:lvlText w:val=""/>
+      <w:lvlJc w:val="left"/>
+      <w:pPr>
+        <w:tabs>
+          <w:tab w:val="num" w:pos="2880"/>
+        </w:tabs>
+        <w:ind w:left="2880" w:hanging="360"/>
+      </w:pPr>
+      <w:rPr>
+        <w:rFonts w:ascii="Wingdings" w:hAnsi="Wingdings" w:hint="default"/>
+        <w:sz w:val="20"/>
+      </w:rPr>
+    </w:lvl>
+    <w:lvl w:ilvl="4" w:tentative="1">
+      <w:start w:val="1"/>
+      <w:numFmt w:val="bullet"/>
+      <w:lvlText w:val=""/>
+      <w:lvlJc w:val="left"/>
+      <w:pPr>
+        <w:tabs>
+          <w:tab w:val="num" w:pos="3600"/>
+        </w:tabs>
+        <w:ind w:left="3600" w:hanging="360"/>
+      </w:pPr>
+      <w:rPr>
+        <w:rFonts w:ascii="Wingdings" w:hAnsi="Wingdings" w:hint="default"/>
+        <w:sz w:val="20"/>
+      </w:rPr>
+    </w:lvl>
+    <w:lvl w:ilvl="5" w:tentative="1">
+      <w:start w:val="1"/>
+      <w:numFmt w:val="bullet"/>
+      <w:lvlText w:val=""/>
+      <w:lvlJc w:val="left"/>
+      <w:pPr>
+        <w:tabs>
+          <w:tab w:val="num" w:pos="4320"/>
+        </w:tabs>
+        <w:ind w:left="4320" w:hanging="360"/>
+      </w:pPr>
+      <w:rPr>
+        <w:rFonts w:ascii="Wingdings" w:hAnsi="Wingdings" w:hint="default"/>
+        <w:sz w:val="20"/>
+      </w:rPr>
+    </w:lvl>
+    <w:lvl w:ilvl="6" w:tentative="1">
+      <w:start w:val="1"/>
+      <w:numFmt w:val="bullet"/>
+      <w:lvlText w:val=""/>
+      <w:lvlJc w:val="left"/>
+      <w:pPr>
+        <w:tabs>
+          <w:tab w:val="num" w:pos="5040"/>
+        </w:tabs>
+        <w:ind w:left="5040" w:hanging="360"/>
+      </w:pPr>
+      <w:rPr>
+        <w:rFonts w:ascii="Wingdings" w:hAnsi="Wingdings" w:hint="default"/>
+        <w:sz w:val="20"/>
+      </w:rPr>
+    </w:lvl>
+    <w:lvl w:ilvl="7" w:tentative="1">
+      <w:start w:val="1"/>
+      <w:numFmt w:val="bullet"/>
+      <w:lvlText w:val=""/>
+      <w:lvlJc w:val="left"/>
+      <w:pPr>
+        <w:tabs>
+          <w:tab w:val="num" w:pos="5760"/>
+        </w:tabs>
+        <w:ind w:left="5760" w:hanging="360"/>
+      </w:pPr>
+      <w:rPr>
+        <w:rFonts w:ascii="Wingdings" w:hAnsi="Wingdings" w:hint="default"/>
+        <w:sz w:val="20"/>
+      </w:rPr>
+    </w:lvl>
+    <w:lvl w:ilvl="8" w:tentative="1">
+      <w:start w:val="1"/>
+      <w:numFmt w:val="bullet"/>
+      <w:lvlText w:val=""/>
+      <w:lvlJc w:val="left"/>
+      <w:pPr>
+        <w:tabs>
+          <w:tab w:val="num" w:pos="6480"/>
+        </w:tabs>
+        <w:ind w:left="6480" w:hanging="360"/>
+      </w:pPr>
+      <w:rPr>
+        <w:rFonts w:ascii="Wingdings" w:hAnsi="Wingdings" w:hint="default"/>
+        <w:sz w:val="20"/>
+      </w:rPr>
+    </w:lvl>
+  </w:abstractNum>
+  <w:abstractNum w:abstractNumId="13" w15:restartNumberingAfterBreak="0">
+    <w:nsid w:val="38654A37"/>
+    <w:multiLevelType w:val="hybridMultilevel"/>
+    <w:tmpl w:val="9A228518"/>
+    <w:lvl w:ilvl="0" w:tplc="04090001">
+      <w:start w:val="1"/>
+      <w:numFmt w:val="bullet"/>
+      <w:lvlText w:val=""/>
+      <w:lvlJc w:val="left"/>
+      <w:pPr>
+        <w:ind w:left="720" w:hanging="360"/>
+      </w:pPr>
+      <w:rPr>
+        <w:rFonts w:ascii="Symbol" w:hAnsi="Symbol" w:hint="default"/>
+      </w:rPr>
+    </w:lvl>
+    <w:lvl w:ilvl="1" w:tplc="04090003" w:tentative="1">
+      <w:start w:val="1"/>
+      <w:numFmt w:val="bullet"/>
+      <w:lvlText w:val="o"/>
+      <w:lvlJc w:val="left"/>
+      <w:pPr>
+        <w:ind w:left="1440" w:hanging="360"/>
+      </w:pPr>
+      <w:rPr>
+        <w:rFonts w:ascii="Courier New" w:hAnsi="Courier New" w:cs="Courier New" w:hint="default"/>
+      </w:rPr>
+    </w:lvl>
+    <w:lvl w:ilvl="2" w:tplc="04090005" w:tentative="1">
+      <w:start w:val="1"/>
+      <w:numFmt w:val="bullet"/>
+      <w:lvlText w:val=""/>
+      <w:lvlJc w:val="left"/>
+      <w:pPr>
+        <w:ind w:left="2160" w:hanging="360"/>
+      </w:pPr>
+      <w:rPr>
+        <w:rFonts w:ascii="Wingdings" w:hAnsi="Wingdings" w:hint="default"/>
+      </w:rPr>
+    </w:lvl>
+    <w:lvl w:ilvl="3" w:tplc="04090001" w:tentative="1">
+      <w:start w:val="1"/>
+      <w:numFmt w:val="bullet"/>
+      <w:lvlText w:val=""/>
+      <w:lvlJc w:val="left"/>
+      <w:pPr>
+        <w:ind w:left="2880" w:hanging="360"/>
+      </w:pPr>
+      <w:rPr>
+        <w:rFonts w:ascii="Symbol" w:hAnsi="Symbol" w:hint="default"/>
+      </w:rPr>
+    </w:lvl>
+    <w:lvl w:ilvl="4" w:tplc="04090003" w:tentative="1">
+      <w:start w:val="1"/>
+      <w:numFmt w:val="bullet"/>
+      <w:lvlText w:val="o"/>
+      <w:lvlJc w:val="left"/>
+      <w:pPr>
+        <w:ind w:left="3600" w:hanging="360"/>
+      </w:pPr>
+      <w:rPr>
+        <w:rFonts w:ascii="Courier New" w:hAnsi="Courier New" w:cs="Courier New" w:hint="default"/>
+      </w:rPr>
+    </w:lvl>
+    <w:lvl w:ilvl="5" w:tplc="04090005" w:tentative="1">
+      <w:start w:val="1"/>
+      <w:numFmt w:val="bullet"/>
+      <w:lvlText w:val=""/>
+      <w:lvlJc w:val="left"/>
+      <w:pPr>
+        <w:ind w:left="4320" w:hanging="360"/>
+      </w:pPr>
+      <w:rPr>
+        <w:rFonts w:ascii="Wingdings" w:hAnsi="Wingdings" w:hint="default"/>
+      </w:rPr>
+    </w:lvl>
+    <w:lvl w:ilvl="6" w:tplc="04090001" w:tentative="1">
+      <w:start w:val="1"/>
+      <w:numFmt w:val="bullet"/>
+      <w:lvlText w:val=""/>
+      <w:lvlJc w:val="left"/>
+      <w:pPr>
+        <w:ind w:left="5040" w:hanging="360"/>
+      </w:pPr>
+      <w:rPr>
+        <w:rFonts w:ascii="Symbol" w:hAnsi="Symbol" w:hint="default"/>
+      </w:rPr>
+    </w:lvl>
+    <w:lvl w:ilvl="7" w:tplc="04090003" w:tentative="1">
+      <w:start w:val="1"/>
+      <w:numFmt w:val="bullet"/>
+      <w:lvlText w:val="o"/>
+      <w:lvlJc w:val="left"/>
+      <w:pPr>
+        <w:ind w:left="5760" w:hanging="360"/>
+      </w:pPr>
+      <w:rPr>
+        <w:rFonts w:ascii="Courier New" w:hAnsi="Courier New" w:cs="Courier New" w:hint="default"/>
+      </w:rPr>
+    </w:lvl>
+    <w:lvl w:ilvl="8" w:tplc="04090005" w:tentative="1">
+      <w:start w:val="1"/>
+      <w:numFmt w:val="bullet"/>
+      <w:lvlText w:val=""/>
+      <w:lvlJc w:val="left"/>
+      <w:pPr>
+        <w:ind w:left="6480" w:hanging="360"/>
+      </w:pPr>
+      <w:rPr>
+        <w:rFonts w:ascii="Wingdings" w:hAnsi="Wingdings" w:hint="default"/>
+      </w:rPr>
+    </w:lvl>
+  </w:abstractNum>
+  <w:abstractNum w:abstractNumId="14" w15:restartNumberingAfterBreak="0">
+    <w:nsid w:val="3D470804"/>
+    <w:multiLevelType w:val="multilevel"/>
+    <w:tmpl w:val="430C7D18"/>
+    <w:lvl w:ilvl="0">
+      <w:start w:val="1"/>
+      <w:numFmt w:val="bullet"/>
+      <w:lvlText w:val=""/>
+      <w:lvlJc w:val="left"/>
+      <w:pPr>
+        <w:tabs>
+          <w:tab w:val="num" w:pos="720"/>
+        </w:tabs>
+        <w:ind w:left="720" w:hanging="360"/>
+      </w:pPr>
+      <w:rPr>
+        <w:rFonts w:ascii="Symbol" w:hAnsi="Symbol" w:hint="default"/>
+        <w:sz w:val="20"/>
+      </w:rPr>
+    </w:lvl>
+    <w:lvl w:ilvl="1" w:tentative="1">
+      <w:start w:val="1"/>
+      <w:numFmt w:val="bullet"/>
+      <w:lvlText w:val="o"/>
+      <w:lvlJc w:val="left"/>
+      <w:pPr>
+        <w:tabs>
+          <w:tab w:val="num" w:pos="1440"/>
+        </w:tabs>
+        <w:ind w:left="1440" w:hanging="360"/>
+      </w:pPr>
+      <w:rPr>
+        <w:rFonts w:ascii="Courier New" w:hAnsi="Courier New" w:hint="default"/>
+        <w:sz w:val="20"/>
+      </w:rPr>
+    </w:lvl>
+    <w:lvl w:ilvl="2" w:tentative="1">
+      <w:start w:val="1"/>
+      <w:numFmt w:val="bullet"/>
+      <w:lvlText w:val=""/>
+      <w:lvlJc w:val="left"/>
+      <w:pPr>
+        <w:tabs>
+          <w:tab w:val="num" w:pos="2160"/>
+        </w:tabs>
+        <w:ind w:left="2160" w:hanging="360"/>
+      </w:pPr>
+      <w:rPr>
+        <w:rFonts w:ascii="Wingdings" w:hAnsi="Wingdings" w:hint="default"/>
+        <w:sz w:val="20"/>
+      </w:rPr>
+    </w:lvl>
+    <w:lvl w:ilvl="3" w:tentative="1">
+      <w:start w:val="1"/>
+      <w:numFmt w:val="bullet"/>
+      <w:lvlText w:val=""/>
+      <w:lvlJc w:val="left"/>
+      <w:pPr>
+        <w:tabs>
+          <w:tab w:val="num" w:pos="2880"/>
+        </w:tabs>
+        <w:ind w:left="2880" w:hanging="360"/>
+      </w:pPr>
+      <w:rPr>
+        <w:rFonts w:ascii="Wingdings" w:hAnsi="Wingdings" w:hint="default"/>
+        <w:sz w:val="20"/>
+      </w:rPr>
+    </w:lvl>
+    <w:lvl w:ilvl="4" w:tentative="1">
+      <w:start w:val="1"/>
+      <w:numFmt w:val="bullet"/>
+      <w:lvlText w:val=""/>
+      <w:lvlJc w:val="left"/>
+      <w:pPr>
+        <w:tabs>
+          <w:tab w:val="num" w:pos="3600"/>
+        </w:tabs>
+        <w:ind w:left="3600" w:hanging="360"/>
+      </w:pPr>
+      <w:rPr>
+        <w:rFonts w:ascii="Wingdings" w:hAnsi="Wingdings" w:hint="default"/>
+        <w:sz w:val="20"/>
+      </w:rPr>
+    </w:lvl>
+    <w:lvl w:ilvl="5" w:tentative="1">
+      <w:start w:val="1"/>
+      <w:numFmt w:val="bullet"/>
+      <w:lvlText w:val=""/>
+      <w:lvlJc w:val="left"/>
+      <w:pPr>
+        <w:tabs>
+          <w:tab w:val="num" w:pos="4320"/>
+        </w:tabs>
+        <w:ind w:left="4320" w:hanging="360"/>
+      </w:pPr>
+      <w:rPr>
+        <w:rFonts w:ascii="Wingdings" w:hAnsi="Wingdings" w:hint="default"/>
+        <w:sz w:val="20"/>
+      </w:rPr>
+    </w:lvl>
+    <w:lvl w:ilvl="6" w:tentative="1">
+      <w:start w:val="1"/>
+      <w:numFmt w:val="bullet"/>
+      <w:lvlText w:val=""/>
+      <w:lvlJc w:val="left"/>
+      <w:pPr>
+        <w:tabs>
+          <w:tab w:val="num" w:pos="5040"/>
+        </w:tabs>
+        <w:ind w:left="5040" w:hanging="360"/>
+      </w:pPr>
+      <w:rPr>
+        <w:rFonts w:ascii="Wingdings" w:hAnsi="Wingdings" w:hint="default"/>
+        <w:sz w:val="20"/>
+      </w:rPr>
+    </w:lvl>
+    <w:lvl w:ilvl="7" w:tentative="1">
+      <w:start w:val="1"/>
+      <w:numFmt w:val="bullet"/>
+      <w:lvlText w:val=""/>
+      <w:lvlJc w:val="left"/>
+      <w:pPr>
+        <w:tabs>
+          <w:tab w:val="num" w:pos="5760"/>
+        </w:tabs>
+        <w:ind w:left="5760" w:hanging="360"/>
+      </w:pPr>
+      <w:rPr>
+        <w:rFonts w:ascii="Wingdings" w:hAnsi="Wingdings" w:hint="default"/>
+        <w:sz w:val="20"/>
+      </w:rPr>
+    </w:lvl>
+    <w:lvl w:ilvl="8" w:tentative="1">
+      <w:start w:val="1"/>
+      <w:numFmt w:val="bullet"/>
+      <w:lvlText w:val=""/>
+      <w:lvlJc w:val="left"/>
+      <w:pPr>
+        <w:tabs>
+          <w:tab w:val="num" w:pos="6480"/>
+        </w:tabs>
+        <w:ind w:left="6480" w:hanging="360"/>
+      </w:pPr>
+      <w:rPr>
+        <w:rFonts w:ascii="Wingdings" w:hAnsi="Wingdings" w:hint="default"/>
+        <w:sz w:val="20"/>
+      </w:rPr>
+    </w:lvl>
+  </w:abstractNum>
+  <w:abstractNum w:abstractNumId="15" w15:restartNumberingAfterBreak="0">
+    <w:nsid w:val="4D260054"/>
+    <w:multiLevelType w:val="multilevel"/>
+    <w:tmpl w:val="953A633C"/>
+    <w:lvl w:ilvl="0">
+      <w:start w:val="1"/>
+      <w:numFmt w:val="bullet"/>
+      <w:lvlText w:val=""/>
+      <w:lvlJc w:val="left"/>
+      <w:pPr>
+        <w:tabs>
+          <w:tab w:val="num" w:pos="720"/>
+        </w:tabs>
+        <w:ind w:left="720" w:hanging="360"/>
+      </w:pPr>
+      <w:rPr>
+        <w:rFonts w:ascii="Symbol" w:hAnsi="Symbol" w:hint="default"/>
+        <w:sz w:val="20"/>
+      </w:rPr>
+    </w:lvl>
+    <w:lvl w:ilvl="1" w:tentative="1">
+      <w:start w:val="1"/>
+      <w:numFmt w:val="bullet"/>
+      <w:lvlText w:val="o"/>
+      <w:lvlJc w:val="left"/>
+      <w:pPr>
+        <w:tabs>
+          <w:tab w:val="num" w:pos="1440"/>
+        </w:tabs>
+        <w:ind w:left="1440" w:hanging="360"/>
+      </w:pPr>
+      <w:rPr>
+        <w:rFonts w:ascii="Courier New" w:hAnsi="Courier New" w:hint="default"/>
+        <w:sz w:val="20"/>
+      </w:rPr>
+    </w:lvl>
+    <w:lvl w:ilvl="2" w:tentative="1">
+      <w:start w:val="1"/>
+      <w:numFmt w:val="bullet"/>
+      <w:lvlText w:val=""/>
+      <w:lvlJc w:val="left"/>
+      <w:pPr>
+        <w:tabs>
+          <w:tab w:val="num" w:pos="2160"/>
+        </w:tabs>
+        <w:ind w:left="2160" w:hanging="360"/>
+      </w:pPr>
+      <w:rPr>
+        <w:rFonts w:ascii="Wingdings" w:hAnsi="Wingdings" w:hint="default"/>
+        <w:sz w:val="20"/>
+      </w:rPr>
+    </w:lvl>
+    <w:lvl w:ilvl="3" w:tentative="1">
+      <w:start w:val="1"/>
+      <w:numFmt w:val="bullet"/>
+      <w:lvlText w:val=""/>
+      <w:lvlJc w:val="left"/>
+      <w:pPr>
+        <w:tabs>
+          <w:tab w:val="num" w:pos="2880"/>
+        </w:tabs>
+        <w:ind w:left="2880" w:hanging="360"/>
+      </w:pPr>
+      <w:rPr>
+        <w:rFonts w:ascii="Wingdings" w:hAnsi="Wingdings" w:hint="default"/>
+        <w:sz w:val="20"/>
+      </w:rPr>
+    </w:lvl>
+    <w:lvl w:ilvl="4" w:tentative="1">
+      <w:start w:val="1"/>
+      <w:numFmt w:val="bullet"/>
+      <w:lvlText w:val=""/>
+      <w:lvlJc w:val="left"/>
+      <w:pPr>
+        <w:tabs>
+          <w:tab w:val="num" w:pos="3600"/>
+        </w:tabs>
+        <w:ind w:left="3600" w:hanging="360"/>
+      </w:pPr>
+      <w:rPr>
+        <w:rFonts w:ascii="Wingdings" w:hAnsi="Wingdings" w:hint="default"/>
+        <w:sz w:val="20"/>
+      </w:rPr>
+    </w:lvl>
+    <w:lvl w:ilvl="5" w:tentative="1">
+      <w:start w:val="1"/>
+      <w:numFmt w:val="bullet"/>
+      <w:lvlText w:val=""/>
+      <w:lvlJc w:val="left"/>
+      <w:pPr>
+        <w:tabs>
+          <w:tab w:val="num" w:pos="4320"/>
+        </w:tabs>
+        <w:ind w:left="4320" w:hanging="360"/>
+      </w:pPr>
+      <w:rPr>
+        <w:rFonts w:ascii="Wingdings" w:hAnsi="Wingdings" w:hint="default"/>
+        <w:sz w:val="20"/>
+      </w:rPr>
+    </w:lvl>
+    <w:lvl w:ilvl="6" w:tentative="1">
+      <w:start w:val="1"/>
+      <w:numFmt w:val="bullet"/>
+      <w:lvlText w:val=""/>
+      <w:lvlJc w:val="left"/>
+      <w:pPr>
+        <w:tabs>
+          <w:tab w:val="num" w:pos="5040"/>
+        </w:tabs>
+        <w:ind w:left="5040" w:hanging="360"/>
+      </w:pPr>
+      <w:rPr>
+        <w:rFonts w:ascii="Wingdings" w:hAnsi="Wingdings" w:hint="default"/>
+        <w:sz w:val="20"/>
+      </w:rPr>
+    </w:lvl>
+    <w:lvl w:ilvl="7" w:tentative="1">
+      <w:start w:val="1"/>
+      <w:numFmt w:val="bullet"/>
+      <w:lvlText w:val=""/>
+      <w:lvlJc w:val="left"/>
+      <w:pPr>
+        <w:tabs>
+          <w:tab w:val="num" w:pos="5760"/>
+        </w:tabs>
+        <w:ind w:left="5760" w:hanging="360"/>
+      </w:pPr>
+      <w:rPr>
+        <w:rFonts w:ascii="Wingdings" w:hAnsi="Wingdings" w:hint="default"/>
+        <w:sz w:val="20"/>
+      </w:rPr>
+    </w:lvl>
+    <w:lvl w:ilvl="8" w:tentative="1">
+      <w:start w:val="1"/>
+      <w:numFmt w:val="bullet"/>
+      <w:lvlText w:val=""/>
+      <w:lvlJc w:val="left"/>
+      <w:pPr>
+        <w:tabs>
+          <w:tab w:val="num" w:pos="6480"/>
+        </w:tabs>
+        <w:ind w:left="6480" w:hanging="360"/>
+      </w:pPr>
+      <w:rPr>
+        <w:rFonts w:ascii="Wingdings" w:hAnsi="Wingdings" w:hint="default"/>
+        <w:sz w:val="20"/>
+      </w:rPr>
+    </w:lvl>
+  </w:abstractNum>
+  <w:abstractNum w:abstractNumId="16" w15:restartNumberingAfterBreak="0">
+    <w:nsid w:val="4E7B1D14"/>
+    <w:multiLevelType w:val="multilevel"/>
+    <w:tmpl w:val="7624BD5A"/>
+    <w:lvl w:ilvl="0">
+      <w:start w:val="1"/>
+      <w:numFmt w:val="bullet"/>
+      <w:lvlText w:val=""/>
+      <w:lvlJc w:val="left"/>
+      <w:pPr>
+        <w:tabs>
+          <w:tab w:val="num" w:pos="720"/>
+        </w:tabs>
+        <w:ind w:left="720" w:hanging="360"/>
+      </w:pPr>
+      <w:rPr>
+        <w:rFonts w:ascii="Symbol" w:hAnsi="Symbol" w:hint="default"/>
+        <w:sz w:val="20"/>
+      </w:rPr>
+    </w:lvl>
+    <w:lvl w:ilvl="1" w:tentative="1">
+      <w:start w:val="1"/>
+      <w:numFmt w:val="bullet"/>
+      <w:lvlText w:val="o"/>
+      <w:lvlJc w:val="left"/>
+      <w:pPr>
+        <w:tabs>
+          <w:tab w:val="num" w:pos="1440"/>
+        </w:tabs>
+        <w:ind w:left="1440" w:hanging="360"/>
+      </w:pPr>
+      <w:rPr>
+        <w:rFonts w:ascii="Courier New" w:hAnsi="Courier New" w:hint="default"/>
+        <w:sz w:val="20"/>
+      </w:rPr>
+    </w:lvl>
+    <w:lvl w:ilvl="2" w:tentative="1">
+      <w:start w:val="1"/>
+      <w:numFmt w:val="bullet"/>
+      <w:lvlText w:val=""/>
+      <w:lvlJc w:val="left"/>
+      <w:pPr>
+        <w:tabs>
+          <w:tab w:val="num" w:pos="2160"/>
+        </w:tabs>
+        <w:ind w:left="2160" w:hanging="360"/>
+      </w:pPr>
+      <w:rPr>
+        <w:rFonts w:ascii="Wingdings" w:hAnsi="Wingdings" w:hint="default"/>
+        <w:sz w:val="20"/>
+      </w:rPr>
+    </w:lvl>
+    <w:lvl w:ilvl="3" w:tentative="1">
+      <w:start w:val="1"/>
+      <w:numFmt w:val="bullet"/>
+      <w:lvlText w:val=""/>
+      <w:lvlJc w:val="left"/>
+      <w:pPr>
+        <w:tabs>
+          <w:tab w:val="num" w:pos="2880"/>
+        </w:tabs>
+        <w:ind w:left="2880" w:hanging="360"/>
+      </w:pPr>
+      <w:rPr>
+        <w:rFonts w:ascii="Wingdings" w:hAnsi="Wingdings" w:hint="default"/>
+        <w:sz w:val="20"/>
+      </w:rPr>
+    </w:lvl>
+    <w:lvl w:ilvl="4" w:tentative="1">
+      <w:start w:val="1"/>
+      <w:numFmt w:val="bullet"/>
+      <w:lvlText w:val=""/>
+      <w:lvlJc w:val="left"/>
+      <w:pPr>
+        <w:tabs>
+          <w:tab w:val="num" w:pos="3600"/>
+        </w:tabs>
+        <w:ind w:left="3600" w:hanging="360"/>
+      </w:pPr>
+      <w:rPr>
+        <w:rFonts w:ascii="Wingdings" w:hAnsi="Wingdings" w:hint="default"/>
+        <w:sz w:val="20"/>
+      </w:rPr>
+    </w:lvl>
+    <w:lvl w:ilvl="5" w:tentative="1">
+      <w:start w:val="1"/>
+      <w:numFmt w:val="bullet"/>
+      <w:lvlText w:val=""/>
+      <w:lvlJc w:val="left"/>
+      <w:pPr>
+        <w:tabs>
+          <w:tab w:val="num" w:pos="4320"/>
+        </w:tabs>
+        <w:ind w:left="4320" w:hanging="360"/>
+      </w:pPr>
+      <w:rPr>
+        <w:rFonts w:ascii="Wingdings" w:hAnsi="Wingdings" w:hint="default"/>
+        <w:sz w:val="20"/>
+      </w:rPr>
+    </w:lvl>
+    <w:lvl w:ilvl="6" w:tentative="1">
+      <w:start w:val="1"/>
+      <w:numFmt w:val="bullet"/>
+      <w:lvlText w:val=""/>
+      <w:lvlJc w:val="left"/>
+      <w:pPr>
+        <w:tabs>
+          <w:tab w:val="num" w:pos="5040"/>
+        </w:tabs>
+        <w:ind w:left="5040" w:hanging="360"/>
+      </w:pPr>
+      <w:rPr>
+        <w:rFonts w:ascii="Wingdings" w:hAnsi="Wingdings" w:hint="default"/>
+        <w:sz w:val="20"/>
+      </w:rPr>
+    </w:lvl>
+    <w:lvl w:ilvl="7" w:tentative="1">
+      <w:start w:val="1"/>
+      <w:numFmt w:val="bullet"/>
+      <w:lvlText w:val=""/>
+      <w:lvlJc w:val="left"/>
+      <w:pPr>
+        <w:tabs>
+          <w:tab w:val="num" w:pos="5760"/>
+        </w:tabs>
+        <w:ind w:left="5760" w:hanging="360"/>
+      </w:pPr>
+      <w:rPr>
+        <w:rFonts w:ascii="Wingdings" w:hAnsi="Wingdings" w:hint="default"/>
+        <w:sz w:val="20"/>
+      </w:rPr>
+    </w:lvl>
+    <w:lvl w:ilvl="8" w:tentative="1">
+      <w:start w:val="1"/>
+      <w:numFmt w:val="bullet"/>
+      <w:lvlText w:val=""/>
+      <w:lvlJc w:val="left"/>
+      <w:pPr>
+        <w:tabs>
+          <w:tab w:val="num" w:pos="6480"/>
+        </w:tabs>
+        <w:ind w:left="6480" w:hanging="360"/>
+      </w:pPr>
+      <w:rPr>
+        <w:rFonts w:ascii="Wingdings" w:hAnsi="Wingdings" w:hint="default"/>
+        <w:sz w:val="20"/>
+      </w:rPr>
+    </w:lvl>
+  </w:abstractNum>
+  <w:abstractNum w:abstractNumId="17" w15:restartNumberingAfterBreak="0">
+    <w:nsid w:val="61D0253F"/>
+    <w:multiLevelType w:val="hybridMultilevel"/>
+    <w:tmpl w:val="57605E0C"/>
+    <w:lvl w:ilvl="0" w:tplc="04090001">
+      <w:start w:val="1"/>
+      <w:numFmt w:val="bullet"/>
+      <w:lvlText w:val=""/>
+      <w:lvlJc w:val="left"/>
+      <w:pPr>
+        <w:ind w:left="720" w:hanging="360"/>
+      </w:pPr>
+      <w:rPr>
+        <w:rFonts w:ascii="Symbol" w:hAnsi="Symbol" w:hint="default"/>
+      </w:rPr>
+    </w:lvl>
+    <w:lvl w:ilvl="1" w:tplc="04090003" w:tentative="1">
+      <w:start w:val="1"/>
+      <w:numFmt w:val="bullet"/>
+      <w:lvlText w:val="o"/>
+      <w:lvlJc w:val="left"/>
+      <w:pPr>
+        <w:ind w:left="1440" w:hanging="360"/>
+      </w:pPr>
+      <w:rPr>
+        <w:rFonts w:ascii="Courier New" w:hAnsi="Courier New" w:cs="Courier New" w:hint="default"/>
+      </w:rPr>
+    </w:lvl>
+    <w:lvl w:ilvl="2" w:tplc="04090005" w:tentative="1">
+      <w:start w:val="1"/>
+      <w:numFmt w:val="bullet"/>
+      <w:lvlText w:val=""/>
+      <w:lvlJc w:val="left"/>
+      <w:pPr>
+        <w:ind w:left="2160" w:hanging="360"/>
+      </w:pPr>
+      <w:rPr>
+        <w:rFonts w:ascii="Wingdings" w:hAnsi="Wingdings" w:hint="default"/>
+      </w:rPr>
+    </w:lvl>
+    <w:lvl w:ilvl="3" w:tplc="04090001" w:tentative="1">
+      <w:start w:val="1"/>
+      <w:numFmt w:val="bullet"/>
+      <w:lvlText w:val=""/>
+      <w:lvlJc w:val="left"/>
+      <w:pPr>
+        <w:ind w:left="2880" w:hanging="360"/>
+      </w:pPr>
+      <w:rPr>
+        <w:rFonts w:ascii="Symbol" w:hAnsi="Symbol" w:hint="default"/>
+      </w:rPr>
+    </w:lvl>
+    <w:lvl w:ilvl="4" w:tplc="04090003" w:tentative="1">
+      <w:start w:val="1"/>
+      <w:numFmt w:val="bullet"/>
+      <w:lvlText w:val="o"/>
+      <w:lvlJc w:val="left"/>
+      <w:pPr>
+        <w:ind w:left="3600" w:hanging="360"/>
+      </w:pPr>
+      <w:rPr>
+        <w:rFonts w:ascii="Courier New" w:hAnsi="Courier New" w:cs="Courier New" w:hint="default"/>
+      </w:rPr>
+    </w:lvl>
+    <w:lvl w:ilvl="5" w:tplc="04090005" w:tentative="1">
+      <w:start w:val="1"/>
+      <w:numFmt w:val="bullet"/>
+      <w:lvlText w:val=""/>
+      <w:lvlJc w:val="left"/>
+      <w:pPr>
+        <w:ind w:left="4320" w:hanging="360"/>
+      </w:pPr>
+      <w:rPr>
+        <w:rFonts w:ascii="Wingdings" w:hAnsi="Wingdings" w:hint="default"/>
+      </w:rPr>
+    </w:lvl>
+    <w:lvl w:ilvl="6" w:tplc="04090001" w:tentative="1">
+      <w:start w:val="1"/>
+      <w:numFmt w:val="bullet"/>
+      <w:lvlText w:val=""/>
+      <w:lvlJc w:val="left"/>
+      <w:pPr>
+        <w:ind w:left="5040" w:hanging="360"/>
+      </w:pPr>
+      <w:rPr>
+        <w:rFonts w:ascii="Symbol" w:hAnsi="Symbol" w:hint="default"/>
+      </w:rPr>
+    </w:lvl>
+    <w:lvl w:ilvl="7" w:tplc="04090003" w:tentative="1">
+      <w:start w:val="1"/>
+      <w:numFmt w:val="bullet"/>
+      <w:lvlText w:val="o"/>
+      <w:lvlJc w:val="left"/>
+      <w:pPr>
+        <w:ind w:left="5760" w:hanging="360"/>
+      </w:pPr>
+      <w:rPr>
+        <w:rFonts w:ascii="Courier New" w:hAnsi="Courier New" w:cs="Courier New" w:hint="default"/>
+      </w:rPr>
+    </w:lvl>
+    <w:lvl w:ilvl="8" w:tplc="04090005" w:tentative="1">
+      <w:start w:val="1"/>
+      <w:numFmt w:val="bullet"/>
+      <w:lvlText w:val=""/>
+      <w:lvlJc w:val="left"/>
+      <w:pPr>
+        <w:ind w:left="6480" w:hanging="360"/>
+      </w:pPr>
+      <w:rPr>
+        <w:rFonts w:ascii="Wingdings" w:hAnsi="Wingdings" w:hint="default"/>
+      </w:rPr>
+    </w:lvl>
+  </w:abstractNum>
+  <w:abstractNum w:abstractNumId="18" w15:restartNumberingAfterBreak="0">
+    <w:nsid w:val="6C3154F5"/>
+    <w:multiLevelType w:val="multilevel"/>
+    <w:tmpl w:val="2214B5C0"/>
+    <w:lvl w:ilvl="0">
+      <w:start w:val="1"/>
+      <w:numFmt w:val="bullet"/>
+      <w:lvlText w:val=""/>
+      <w:lvlJc w:val="left"/>
+      <w:pPr>
+        <w:tabs>
+          <w:tab w:val="num" w:pos="720"/>
+        </w:tabs>
+        <w:ind w:left="720" w:hanging="360"/>
+      </w:pPr>
+      <w:rPr>
+        <w:rFonts w:ascii="Symbol" w:hAnsi="Symbol" w:hint="default"/>
+        <w:sz w:val="20"/>
+      </w:rPr>
+    </w:lvl>
+    <w:lvl w:ilvl="1" w:tentative="1">
+      <w:start w:val="1"/>
+      <w:numFmt w:val="bullet"/>
+      <w:lvlText w:val="o"/>
+      <w:lvlJc w:val="left"/>
+      <w:pPr>
+        <w:tabs>
+          <w:tab w:val="num" w:pos="1440"/>
+        </w:tabs>
+        <w:ind w:left="1440" w:hanging="360"/>
+      </w:pPr>
+      <w:rPr>
+        <w:rFonts w:ascii="Courier New" w:hAnsi="Courier New" w:hint="default"/>
+        <w:sz w:val="20"/>
+      </w:rPr>
+    </w:lvl>
+    <w:lvl w:ilvl="2" w:tentative="1">
+      <w:start w:val="1"/>
+      <w:numFmt w:val="bullet"/>
+      <w:lvlText w:val=""/>
+      <w:lvlJc w:val="left"/>
+      <w:pPr>
+        <w:tabs>
+          <w:tab w:val="num" w:pos="2160"/>
+        </w:tabs>
+        <w:ind w:left="2160" w:hanging="360"/>
+      </w:pPr>
+      <w:rPr>
+        <w:rFonts w:ascii="Wingdings" w:hAnsi="Wingdings" w:hint="default"/>
+        <w:sz w:val="20"/>
+      </w:rPr>
+    </w:lvl>
+    <w:lvl w:ilvl="3" w:tentative="1">
+      <w:start w:val="1"/>
+      <w:numFmt w:val="bullet"/>
+      <w:lvlText w:val=""/>
+      <w:lvlJc w:val="left"/>
+      <w:pPr>
+        <w:tabs>
+          <w:tab w:val="num" w:pos="2880"/>
+        </w:tabs>
+        <w:ind w:left="2880" w:hanging="360"/>
+      </w:pPr>
+      <w:rPr>
+        <w:rFonts w:ascii="Wingdings" w:hAnsi="Wingdings" w:hint="default"/>
+        <w:sz w:val="20"/>
+      </w:rPr>
+    </w:lvl>
+    <w:lvl w:ilvl="4" w:tentative="1">
+      <w:start w:val="1"/>
+      <w:numFmt w:val="bullet"/>
+      <w:lvlText w:val=""/>
+      <w:lvlJc w:val="left"/>
+      <w:pPr>
+        <w:tabs>
+          <w:tab w:val="num" w:pos="3600"/>
+        </w:tabs>
+        <w:ind w:left="3600" w:hanging="360"/>
+      </w:pPr>
+      <w:rPr>
+        <w:rFonts w:ascii="Wingdings" w:hAnsi="Wingdings" w:hint="default"/>
+        <w:sz w:val="20"/>
+      </w:rPr>
+    </w:lvl>
+    <w:lvl w:ilvl="5" w:tentative="1">
+      <w:start w:val="1"/>
+      <w:numFmt w:val="bullet"/>
+      <w:lvlText w:val=""/>
+      <w:lvlJc w:val="left"/>
+      <w:pPr>
+        <w:tabs>
+          <w:tab w:val="num" w:pos="4320"/>
+        </w:tabs>
+        <w:ind w:left="4320" w:hanging="360"/>
+      </w:pPr>
+      <w:rPr>
+        <w:rFonts w:ascii="Wingdings" w:hAnsi="Wingdings" w:hint="default"/>
+        <w:sz w:val="20"/>
+      </w:rPr>
+    </w:lvl>
+    <w:lvl w:ilvl="6" w:tentative="1">
+      <w:start w:val="1"/>
+      <w:numFmt w:val="bullet"/>
+      <w:lvlText w:val=""/>
+      <w:lvlJc w:val="left"/>
+      <w:pPr>
+        <w:tabs>
+          <w:tab w:val="num" w:pos="5040"/>
+        </w:tabs>
+        <w:ind w:left="5040" w:hanging="360"/>
+      </w:pPr>
+      <w:rPr>
+        <w:rFonts w:ascii="Wingdings" w:hAnsi="Wingdings" w:hint="default"/>
+        <w:sz w:val="20"/>
+      </w:rPr>
+    </w:lvl>
+    <w:lvl w:ilvl="7" w:tentative="1">
+      <w:start w:val="1"/>
+      <w:numFmt w:val="bullet"/>
+      <w:lvlText w:val=""/>
+      <w:lvlJc w:val="left"/>
+      <w:pPr>
+        <w:tabs>
+          <w:tab w:val="num" w:pos="5760"/>
+        </w:tabs>
+        <w:ind w:left="5760" w:hanging="360"/>
+      </w:pPr>
+      <w:rPr>
+        <w:rFonts w:ascii="Wingdings" w:hAnsi="Wingdings" w:hint="default"/>
+        <w:sz w:val="20"/>
+      </w:rPr>
+    </w:lvl>
+    <w:lvl w:ilvl="8" w:tentative="1">
+      <w:start w:val="1"/>
+      <w:numFmt w:val="bullet"/>
+      <w:lvlText w:val=""/>
+      <w:lvlJc w:val="left"/>
+      <w:pPr>
+        <w:tabs>
+          <w:tab w:val="num" w:pos="6480"/>
+        </w:tabs>
+        <w:ind w:left="6480" w:hanging="360"/>
+      </w:pPr>
+      <w:rPr>
+        <w:rFonts w:ascii="Wingdings" w:hAnsi="Wingdings" w:hint="default"/>
+        <w:sz w:val="20"/>
+      </w:rPr>
+    </w:lvl>
+  </w:abstractNum>
+  <w:abstractNum w:abstractNumId="19" w15:restartNumberingAfterBreak="0">
+    <w:nsid w:val="774E36C3"/>
+    <w:multiLevelType w:val="multilevel"/>
+    <w:tmpl w:val="3F1C6E68"/>
+    <w:lvl w:ilvl="0">
+      <w:start w:val="1"/>
+      <w:numFmt w:val="bullet"/>
+      <w:lvlText w:val=""/>
+      <w:lvlJc w:val="left"/>
+      <w:pPr>
+        <w:tabs>
+          <w:tab w:val="num" w:pos="720"/>
+        </w:tabs>
+        <w:ind w:left="720" w:hanging="360"/>
+      </w:pPr>
+      <w:rPr>
+        <w:rFonts w:ascii="Symbol" w:hAnsi="Symbol" w:hint="default"/>
+        <w:sz w:val="20"/>
+      </w:rPr>
+    </w:lvl>
+    <w:lvl w:ilvl="1" w:tentative="1">
+      <w:start w:val="1"/>
+      <w:numFmt w:val="bullet"/>
+      <w:lvlText w:val="o"/>
+      <w:lvlJc w:val="left"/>
+      <w:pPr>
+        <w:tabs>
+          <w:tab w:val="num" w:pos="1440"/>
+        </w:tabs>
+        <w:ind w:left="1440" w:hanging="360"/>
+      </w:pPr>
+      <w:rPr>
+        <w:rFonts w:ascii="Courier New" w:hAnsi="Courier New" w:hint="default"/>
+        <w:sz w:val="20"/>
+      </w:rPr>
+    </w:lvl>
+    <w:lvl w:ilvl="2" w:tentative="1">
+      <w:start w:val="1"/>
+      <w:numFmt w:val="bullet"/>
+      <w:lvlText w:val=""/>
+      <w:lvlJc w:val="left"/>
+      <w:pPr>
+        <w:tabs>
+          <w:tab w:val="num" w:pos="2160"/>
+        </w:tabs>
+        <w:ind w:left="2160" w:hanging="360"/>
+      </w:pPr>
+      <w:rPr>
+        <w:rFonts w:ascii="Wingdings" w:hAnsi="Wingdings" w:hint="default"/>
+        <w:sz w:val="20"/>
+      </w:rPr>
+    </w:lvl>
+    <w:lvl w:ilvl="3" w:tentative="1">
+      <w:start w:val="1"/>
+      <w:numFmt w:val="bullet"/>
+      <w:lvlText w:val=""/>
+      <w:lvlJc w:val="left"/>
+      <w:pPr>
+        <w:tabs>
+          <w:tab w:val="num" w:pos="2880"/>
+        </w:tabs>
+        <w:ind w:left="2880" w:hanging="360"/>
+      </w:pPr>
+      <w:rPr>
+        <w:rFonts w:ascii="Wingdings" w:hAnsi="Wingdings" w:hint="default"/>
+        <w:sz w:val="20"/>
+      </w:rPr>
+    </w:lvl>
+    <w:lvl w:ilvl="4" w:tentative="1">
+      <w:start w:val="1"/>
+      <w:numFmt w:val="bullet"/>
+      <w:lvlText w:val=""/>
+      <w:lvlJc w:val="left"/>
+      <w:pPr>
+        <w:tabs>
+          <w:tab w:val="num" w:pos="3600"/>
+        </w:tabs>
+        <w:ind w:left="3600" w:hanging="360"/>
+      </w:pPr>
+      <w:rPr>
+        <w:rFonts w:ascii="Wingdings" w:hAnsi="Wingdings" w:hint="default"/>
+        <w:sz w:val="20"/>
+      </w:rPr>
+    </w:lvl>
+    <w:lvl w:ilvl="5" w:tentative="1">
+      <w:start w:val="1"/>
+      <w:numFmt w:val="bullet"/>
+      <w:lvlText w:val=""/>
+      <w:lvlJc w:val="left"/>
+      <w:pPr>
+        <w:tabs>
+          <w:tab w:val="num" w:pos="4320"/>
+        </w:tabs>
+        <w:ind w:left="4320" w:hanging="360"/>
+      </w:pPr>
+      <w:rPr>
+        <w:rFonts w:ascii="Wingdings" w:hAnsi="Wingdings" w:hint="default"/>
+        <w:sz w:val="20"/>
+      </w:rPr>
+    </w:lvl>
+    <w:lvl w:ilvl="6" w:tentative="1">
+      <w:start w:val="1"/>
+      <w:numFmt w:val="bullet"/>
+      <w:lvlText w:val=""/>
+      <w:lvlJc w:val="left"/>
+      <w:pPr>
+        <w:tabs>
+          <w:tab w:val="num" w:pos="5040"/>
+        </w:tabs>
+        <w:ind w:left="5040" w:hanging="360"/>
+      </w:pPr>
+      <w:rPr>
+        <w:rFonts w:ascii="Wingdings" w:hAnsi="Wingdings" w:hint="default"/>
+        <w:sz w:val="20"/>
+      </w:rPr>
+    </w:lvl>
+    <w:lvl w:ilvl="7" w:tentative="1">
+      <w:start w:val="1"/>
+      <w:numFmt w:val="bullet"/>
+      <w:lvlText w:val=""/>
+      <w:lvlJc w:val="left"/>
+      <w:pPr>
+        <w:tabs>
+          <w:tab w:val="num" w:pos="5760"/>
+        </w:tabs>
+        <w:ind w:left="5760" w:hanging="360"/>
+      </w:pPr>
+      <w:rPr>
+        <w:rFonts w:ascii="Wingdings" w:hAnsi="Wingdings" w:hint="default"/>
+        <w:sz w:val="20"/>
+      </w:rPr>
+    </w:lvl>
+    <w:lvl w:ilvl="8" w:tentative="1">
+      <w:start w:val="1"/>
+      <w:numFmt w:val="bullet"/>
+      <w:lvlText w:val=""/>
+      <w:lvlJc w:val="left"/>
+      <w:pPr>
+        <w:tabs>
+          <w:tab w:val="num" w:pos="6480"/>
+        </w:tabs>
+        <w:ind w:left="6480" w:hanging="360"/>
+      </w:pPr>
+      <w:rPr>
+        <w:rFonts w:ascii="Wingdings" w:hAnsi="Wingdings" w:hint="default"/>
+        <w:sz w:val="20"/>
+      </w:rPr>
+    </w:lvl>
+  </w:abstractNum>
+  <w:abstractNum w:abstractNumId="20" w15:restartNumberingAfterBreak="0">
+    <w:nsid w:val="7DCA724D"/>
+    <w:multiLevelType w:val="hybridMultilevel"/>
+    <w:tmpl w:val="9ACE6280"/>
+    <w:lvl w:ilvl="0" w:tplc="04090001">
+      <w:start w:val="1"/>
+      <w:numFmt w:val="bullet"/>
+      <w:lvlText w:val=""/>
+      <w:lvlJc w:val="left"/>
+      <w:pPr>
+        <w:ind w:left="1485" w:hanging="360"/>
+      </w:pPr>
+      <w:rPr>
+        <w:rFonts w:ascii="Symbol" w:hAnsi="Symbol" w:hint="default"/>
+      </w:rPr>
+    </w:lvl>
+    <w:lvl w:ilvl="1" w:tplc="04090003" w:tentative="1">
+      <w:start w:val="1"/>
+      <w:numFmt w:val="bullet"/>
+      <w:lvlText w:val="o"/>
+      <w:lvlJc w:val="left"/>
+      <w:pPr>
+        <w:ind w:left="2205" w:hanging="360"/>
+      </w:pPr>
+      <w:rPr>
+        <w:rFonts w:ascii="Courier New" w:hAnsi="Courier New" w:cs="Courier New" w:hint="default"/>
+      </w:rPr>
+    </w:lvl>
+    <w:lvl w:ilvl="2" w:tplc="04090005" w:tentative="1">
+      <w:start w:val="1"/>
+      <w:numFmt w:val="bullet"/>
+      <w:lvlText w:val=""/>
+      <w:lvlJc w:val="left"/>
+      <w:pPr>
+        <w:ind w:left="2925" w:hanging="360"/>
+      </w:pPr>
+      <w:rPr>
+        <w:rFonts w:ascii="Wingdings" w:hAnsi="Wingdings" w:hint="default"/>
+      </w:rPr>
+    </w:lvl>
+    <w:lvl w:ilvl="3" w:tplc="04090001" w:tentative="1">
+      <w:start w:val="1"/>
+      <w:numFmt w:val="bullet"/>
+      <w:lvlText w:val=""/>
+      <w:lvlJc w:val="left"/>
+      <w:pPr>
+        <w:ind w:left="3645" w:hanging="360"/>
+      </w:pPr>
+      <w:rPr>
+        <w:rFonts w:ascii="Symbol" w:hAnsi="Symbol" w:hint="default"/>
+      </w:rPr>
+    </w:lvl>
+    <w:lvl w:ilvl="4" w:tplc="04090003" w:tentative="1">
+      <w:start w:val="1"/>
+      <w:numFmt w:val="bullet"/>
+      <w:lvlText w:val="o"/>
+      <w:lvlJc w:val="left"/>
+      <w:pPr>
+        <w:ind w:left="4365" w:hanging="360"/>
+      </w:pPr>
+      <w:rPr>
+        <w:rFonts w:ascii="Courier New" w:hAnsi="Courier New" w:cs="Courier New" w:hint="default"/>
+      </w:rPr>
+    </w:lvl>
+    <w:lvl w:ilvl="5" w:tplc="04090005" w:tentative="1">
+      <w:start w:val="1"/>
+      <w:numFmt w:val="bullet"/>
+      <w:lvlText w:val=""/>
+      <w:lvlJc w:val="left"/>
+      <w:pPr>
+        <w:ind w:left="5085" w:hanging="360"/>
+      </w:pPr>
+      <w:rPr>
+        <w:rFonts w:ascii="Wingdings" w:hAnsi="Wingdings" w:hint="default"/>
+      </w:rPr>
+    </w:lvl>
+    <w:lvl w:ilvl="6" w:tplc="04090001" w:tentative="1">
+      <w:start w:val="1"/>
+      <w:numFmt w:val="bullet"/>
+      <w:lvlText w:val=""/>
+      <w:lvlJc w:val="left"/>
+      <w:pPr>
+        <w:ind w:left="5805" w:hanging="360"/>
+      </w:pPr>
+      <w:rPr>
+        <w:rFonts w:ascii="Symbol" w:hAnsi="Symbol" w:hint="default"/>
+      </w:rPr>
+    </w:lvl>
+    <w:lvl w:ilvl="7" w:tplc="04090003" w:tentative="1">
+      <w:start w:val="1"/>
+      <w:numFmt w:val="bullet"/>
+      <w:lvlText w:val="o"/>
+      <w:lvlJc w:val="left"/>
+      <w:pPr>
+        <w:ind w:left="6525" w:hanging="360"/>
+      </w:pPr>
+      <w:rPr>
+        <w:rFonts w:ascii="Courier New" w:hAnsi="Courier New" w:cs="Courier New" w:hint="default"/>
+      </w:rPr>
+    </w:lvl>
+    <w:lvl w:ilvl="8" w:tplc="04090005" w:tentative="1">
+      <w:start w:val="1"/>
+      <w:numFmt w:val="bullet"/>
+      <w:lvlText w:val=""/>
+      <w:lvlJc w:val="left"/>
+      <w:pPr>
+        <w:ind w:left="7245" w:hanging="360"/>
+      </w:pPr>
+      <w:rPr>
+        <w:rFonts w:ascii="Wingdings" w:hAnsi="Wingdings" w:hint="default"/>
       </w:rPr>
     </w:lvl>
   </w:abstractNum>
@@ -603,6 +3971,42 @@
   </w:num>
   <w:num w:numId="9" w16cid:durableId="765855000">
     <w:abstractNumId w:val="0"/>
+  </w:num>
+  <w:num w:numId="10" w16cid:durableId="400638690">
+    <w:abstractNumId w:val="10"/>
+  </w:num>
+  <w:num w:numId="11" w16cid:durableId="1053846387">
+    <w:abstractNumId w:val="17"/>
+  </w:num>
+  <w:num w:numId="12" w16cid:durableId="334766150">
+    <w:abstractNumId w:val="11"/>
+  </w:num>
+  <w:num w:numId="13" w16cid:durableId="1524712595">
+    <w:abstractNumId w:val="20"/>
+  </w:num>
+  <w:num w:numId="14" w16cid:durableId="350839418">
+    <w:abstractNumId w:val="13"/>
+  </w:num>
+  <w:num w:numId="15" w16cid:durableId="1285966324">
+    <w:abstractNumId w:val="16"/>
+  </w:num>
+  <w:num w:numId="16" w16cid:durableId="2047562623">
+    <w:abstractNumId w:val="18"/>
+  </w:num>
+  <w:num w:numId="17" w16cid:durableId="1907760005">
+    <w:abstractNumId w:val="19"/>
+  </w:num>
+  <w:num w:numId="18" w16cid:durableId="623076750">
+    <w:abstractNumId w:val="9"/>
+  </w:num>
+  <w:num w:numId="19" w16cid:durableId="831143824">
+    <w:abstractNumId w:val="15"/>
+  </w:num>
+  <w:num w:numId="20" w16cid:durableId="1373844630">
+    <w:abstractNumId w:val="14"/>
+  </w:num>
+  <w:num w:numId="21" w16cid:durableId="1110709334">
+    <w:abstractNumId w:val="12"/>
   </w:num>
 </w:numbering>
 </file>
@@ -996,7 +4400,7 @@
   <w:style w:type="paragraph" w:default="1" w:styleId="Normal">
     <w:name w:val="Normal"/>
     <w:qFormat/>
-    <w:rsid w:val="00FC693F"/>
+    <w:rsid w:val="00900BCA"/>
   </w:style>
   <w:style w:type="paragraph" w:styleId="Heading1">
     <w:name w:val="heading 1"/>
@@ -1073,7 +4477,6 @@
     <w:next w:val="Normal"/>
     <w:link w:val="Heading4Char"/>
     <w:uiPriority w:val="9"/>
-    <w:semiHidden/>
     <w:unhideWhenUsed/>
     <w:qFormat/>
     <w:rsid w:val="00FC693F"/>
@@ -1693,7 +5096,6 @@
     <w:basedOn w:val="DefaultParagraphFont"/>
     <w:link w:val="Heading4"/>
     <w:uiPriority w:val="9"/>
-    <w:semiHidden/>
     <w:rsid w:val="00FC693F"/>
     <w:rPr>
       <w:rFonts w:asciiTheme="majorHAnsi" w:eastAsiaTheme="majorEastAsia" w:hAnsiTheme="majorHAnsi" w:cstheme="majorBidi"/>

</xml_diff>